<commit_message>
actualziación piloto ipp casa
</commit_message>
<xml_diff>
--- a/PRODUCTOS/INFORMES/PILOTO/INFOMRE PILOTO IPP.DOCX
+++ b/PRODUCTOS/INFORMES/PILOTO/INFOMRE PILOTO IPP.DOCX
@@ -1,6 +1,6 @@
 
 <file path=word/document.xml><?xml version="1.0" encoding="utf-8"?>
-<w:document xmlns:wpc="http://schemas.microsoft.com/office/word/2010/wordprocessingCanvas" xmlns:mc="http://schemas.openxmlformats.org/markup-compatibility/2006" xmlns:o="urn:schemas-microsoft-com:office:office" xmlns:r="http://schemas.openxmlformats.org/officeDocument/2006/relationships" xmlns:m="http://schemas.openxmlformats.org/officeDocument/2006/math" xmlns:v="urn:schemas-microsoft-com:vml" xmlns:wp14="http://schemas.microsoft.com/office/word/2010/wordprocessingDrawing" xmlns:wp="http://schemas.openxmlformats.org/drawingml/2006/wordprocessingDrawing" xmlns:w10="urn:schemas-microsoft-com:office:word" xmlns:w="http://schemas.openxmlformats.org/wordprocessingml/2006/main" xmlns:w14="http://schemas.microsoft.com/office/word/2010/wordml" xmlns:w15="http://schemas.microsoft.com/office/word/2012/wordml" xmlns:wpg="http://schemas.microsoft.com/office/word/2010/wordprocessingGroup" xmlns:wpi="http://schemas.microsoft.com/office/word/2010/wordprocessingInk" xmlns:wne="http://schemas.microsoft.com/office/word/2006/wordml" xmlns:wps="http://schemas.microsoft.com/office/word/2010/wordprocessingShape" mc:Ignorable="w14 w15 wp14">
+<w:document xmlns:wpc="http://schemas.microsoft.com/office/word/2010/wordprocessingCanvas" xmlns:cx="http://schemas.microsoft.com/office/drawing/2014/chartex" xmlns:cx1="http://schemas.microsoft.com/office/drawing/2015/9/8/chartex" xmlns:cx2="http://schemas.microsoft.com/office/drawing/2015/10/21/chartex" xmlns:cx3="http://schemas.microsoft.com/office/drawing/2016/5/9/chartex" xmlns:cx4="http://schemas.microsoft.com/office/drawing/2016/5/10/chartex" xmlns:cx5="http://schemas.microsoft.com/office/drawing/2016/5/11/chartex" xmlns:cx6="http://schemas.microsoft.com/office/drawing/2016/5/12/chartex" xmlns:cx7="http://schemas.microsoft.com/office/drawing/2016/5/13/chartex" xmlns:cx8="http://schemas.microsoft.com/office/drawing/2016/5/14/chartex" xmlns:mc="http://schemas.openxmlformats.org/markup-compatibility/2006" xmlns:aink="http://schemas.microsoft.com/office/drawing/2016/ink" xmlns:am3d="http://schemas.microsoft.com/office/drawing/2017/model3d" xmlns:o="urn:schemas-microsoft-com:office:office" xmlns:oel="http://schemas.microsoft.com/office/2019/extlst" xmlns:r="http://schemas.openxmlformats.org/officeDocument/2006/relationships" xmlns:m="http://schemas.openxmlformats.org/officeDocument/2006/math" xmlns:v="urn:schemas-microsoft-com:vml" xmlns:wp14="http://schemas.microsoft.com/office/word/2010/wordprocessingDrawing" xmlns:wp="http://schemas.openxmlformats.org/drawingml/2006/wordprocessingDrawing" xmlns:w10="urn:schemas-microsoft-com:office:word" xmlns:w="http://schemas.openxmlformats.org/wordprocessingml/2006/main" xmlns:w14="http://schemas.microsoft.com/office/word/2010/wordml" xmlns:w15="http://schemas.microsoft.com/office/word/2012/wordml" xmlns:w16cex="http://schemas.microsoft.com/office/word/2018/wordml/cex" xmlns:w16cid="http://schemas.microsoft.com/office/word/2016/wordml/cid" xmlns:w16="http://schemas.microsoft.com/office/word/2018/wordml" xmlns:w16sdtdh="http://schemas.microsoft.com/office/word/2020/wordml/sdtdatahash" xmlns:w16se="http://schemas.microsoft.com/office/word/2015/wordml/symex" xmlns:wpg="http://schemas.microsoft.com/office/word/2010/wordprocessingGroup" xmlns:wpi="http://schemas.microsoft.com/office/word/2010/wordprocessingInk" xmlns:wne="http://schemas.microsoft.com/office/word/2006/wordml" xmlns:wps="http://schemas.microsoft.com/office/word/2010/wordprocessingShape" mc:Ignorable="w14 w15 w16se w16cid w16 w16cex w16sdtdh wp14">
   <w:body>
     <w:p>
       <w:pPr>
@@ -33,7 +33,238 @@
           <w:szCs w:val="28"/>
           <w:lang w:val="es-MX"/>
         </w:rPr>
-        <w:t>INFORME DE LOS AVANCES REALIZADOS CON RESPECTO A LA METODOLOGIA PARA EL DISEÑO MUESTRAL DEL NUEVO IPP</w:t>
+        <w:t xml:space="preserve">INFORME Y </w:t>
+      </w:r>
+      <w:r>
+        <w:rPr>
+          <w:rFonts w:asciiTheme="majorHAnsi" w:hAnsiTheme="majorHAnsi" w:cstheme="majorHAnsi"/>
+          <w:b/>
+          <w:sz w:val="28"/>
+          <w:szCs w:val="28"/>
+          <w:lang w:val="es-MX"/>
+        </w:rPr>
+        <w:t>ANÁLISIS DE LA COBERTURA DE CAMPO</w:t>
+      </w:r>
+      <w:r>
+        <w:rPr>
+          <w:rFonts w:asciiTheme="majorHAnsi" w:hAnsiTheme="majorHAnsi" w:cstheme="majorHAnsi"/>
+          <w:b/>
+          <w:sz w:val="28"/>
+          <w:szCs w:val="28"/>
+          <w:lang w:val="es-MX"/>
+        </w:rPr>
+        <w:t xml:space="preserve"> </w:t>
+      </w:r>
+    </w:p>
+    <w:p>
+      <w:pPr>
+        <w:jc w:val="center"/>
+        <w:rPr>
+          <w:rFonts w:asciiTheme="majorHAnsi" w:hAnsiTheme="majorHAnsi" w:cstheme="majorHAnsi"/>
+          <w:b/>
+          <w:sz w:val="28"/>
+          <w:szCs w:val="28"/>
+          <w:lang w:val="es-MX"/>
+        </w:rPr>
+      </w:pPr>
+      <w:r>
+        <w:rPr>
+          <w:rFonts w:asciiTheme="majorHAnsi" w:hAnsiTheme="majorHAnsi" w:cstheme="majorHAnsi"/>
+          <w:b/>
+          <w:sz w:val="28"/>
+          <w:szCs w:val="28"/>
+          <w:lang w:val="es-MX"/>
+        </w:rPr>
+        <w:t>PRUEBA PILOTO - IPP</w:t>
+      </w:r>
+    </w:p>
+    <w:p>
+      <w:pPr>
+        <w:rPr>
+          <w:rFonts w:asciiTheme="majorHAnsi" w:hAnsiTheme="majorHAnsi" w:cstheme="majorHAnsi"/>
+          <w:b/>
+          <w:sz w:val="28"/>
+          <w:szCs w:val="28"/>
+          <w:lang w:val="es-MX"/>
+        </w:rPr>
+      </w:pPr>
+    </w:p>
+    <w:p>
+      <w:pPr>
+        <w:rPr>
+          <w:rFonts w:asciiTheme="majorHAnsi" w:hAnsiTheme="majorHAnsi" w:cstheme="majorHAnsi"/>
+          <w:b/>
+          <w:lang w:val="es-MX"/>
+        </w:rPr>
+      </w:pPr>
+      <w:r>
+        <w:rPr>
+          <w:rFonts w:asciiTheme="majorHAnsi" w:hAnsiTheme="majorHAnsi" w:cstheme="majorHAnsi"/>
+          <w:b/>
+          <w:lang w:val="es-MX"/>
+        </w:rPr>
+        <w:t>Introducción</w:t>
+      </w:r>
+    </w:p>
+    <w:p>
+      <w:pPr>
+        <w:rPr>
+          <w:rFonts w:asciiTheme="majorHAnsi" w:hAnsiTheme="majorHAnsi" w:cstheme="majorHAnsi"/>
+          <w:b/>
+          <w:lang w:val="es-MX"/>
+        </w:rPr>
+      </w:pPr>
+    </w:p>
+    <w:p>
+      <w:pPr>
+        <w:jc w:val="both"/>
+        <w:rPr>
+          <w:rFonts w:asciiTheme="majorHAnsi" w:hAnsiTheme="majorHAnsi" w:cstheme="majorHAnsi"/>
+          <w:lang w:val="es-MX"/>
+        </w:rPr>
+      </w:pPr>
+      <w:r>
+        <w:rPr>
+          <w:rFonts w:asciiTheme="majorHAnsi" w:hAnsiTheme="majorHAnsi" w:cstheme="majorHAnsi"/>
+          <w:lang w:val="es-MX"/>
+        </w:rPr>
+        <w:t>Una vez realizado el cálculo correspondiente del tamaño y selección de la muestra</w:t>
+      </w:r>
+      <w:r>
+        <w:rPr>
+          <w:rFonts w:asciiTheme="majorHAnsi" w:hAnsiTheme="majorHAnsi" w:cstheme="majorHAnsi"/>
+          <w:lang w:val="es-MX"/>
+        </w:rPr>
+        <w:t>, cuya metodología se detalla en el “INFORME</w:t>
+      </w:r>
+      <w:r>
+        <w:rPr>
+          <w:rFonts w:asciiTheme="majorHAnsi" w:hAnsiTheme="majorHAnsi" w:cstheme="majorHAnsi"/>
+          <w:lang w:val="es-MX"/>
+        </w:rPr>
+        <w:t xml:space="preserve"> DE LOS AVANCES REALIZADOS CON RESPECTO A LA METODOLOGIA PARA EL DISEÑO MUESTRAL DEL NUEVO IPP</w:t>
+      </w:r>
+      <w:r>
+        <w:rPr>
+          <w:rFonts w:asciiTheme="majorHAnsi" w:hAnsiTheme="majorHAnsi" w:cstheme="majorHAnsi"/>
+          <w:lang w:val="es-MX"/>
+        </w:rPr>
+        <w:t xml:space="preserve">”, el equipo </w:t>
+      </w:r>
+      <w:r>
+        <w:rPr>
+          <w:rFonts w:asciiTheme="majorHAnsi" w:hAnsiTheme="majorHAnsi" w:cstheme="majorHAnsi"/>
+          <w:lang w:val="es-MX"/>
+        </w:rPr>
+        <w:t>DECON/CAB-SIPP</w:t>
+      </w:r>
+      <w:r>
+        <w:rPr>
+          <w:rFonts w:asciiTheme="majorHAnsi" w:hAnsiTheme="majorHAnsi" w:cstheme="majorHAnsi"/>
+          <w:lang w:val="es-MX"/>
+        </w:rPr>
+        <w:t xml:space="preserve"> levantó en campo la información </w:t>
+      </w:r>
+      <w:r>
+        <w:rPr>
+          <w:rFonts w:asciiTheme="majorHAnsi" w:hAnsiTheme="majorHAnsi" w:cstheme="majorHAnsi"/>
+          <w:lang w:val="es-MX"/>
+        </w:rPr>
+        <w:t>necesaria de las empresas seleccionadas en la muestra. Cabe mencionar que el objetivo del plan piloto corresponde a recolectar el precio</w:t>
+      </w:r>
+      <w:r>
+        <w:rPr>
+          <w:rFonts w:asciiTheme="majorHAnsi" w:hAnsiTheme="majorHAnsi" w:cstheme="majorHAnsi"/>
+          <w:lang w:val="es-MX"/>
+        </w:rPr>
+        <w:t xml:space="preserve"> </w:t>
+      </w:r>
+      <w:r>
+        <w:rPr>
+          <w:rFonts w:asciiTheme="majorHAnsi" w:hAnsiTheme="majorHAnsi" w:cstheme="majorHAnsi"/>
+          <w:lang w:val="es-MX"/>
+        </w:rPr>
+        <w:t xml:space="preserve">de </w:t>
+      </w:r>
+      <w:r>
+        <w:rPr>
+          <w:rFonts w:asciiTheme="majorHAnsi" w:hAnsiTheme="majorHAnsi" w:cstheme="majorHAnsi"/>
+          <w:lang w:val="es-MX"/>
+        </w:rPr>
+        <w:t>los productos que constan en su listado y que son objeto de estudio.</w:t>
+      </w:r>
+      <w:r>
+        <w:rPr>
+          <w:rFonts w:asciiTheme="majorHAnsi" w:hAnsiTheme="majorHAnsi" w:cstheme="majorHAnsi"/>
+          <w:lang w:val="es-MX"/>
+        </w:rPr>
+        <w:t xml:space="preserve"> </w:t>
+      </w:r>
+    </w:p>
+    <w:p>
+      <w:pPr>
+        <w:jc w:val="both"/>
+        <w:rPr>
+          <w:rFonts w:asciiTheme="majorHAnsi" w:hAnsiTheme="majorHAnsi" w:cstheme="majorHAnsi"/>
+          <w:lang w:val="es-MX"/>
+        </w:rPr>
+      </w:pPr>
+    </w:p>
+    <w:p>
+      <w:pPr>
+        <w:jc w:val="both"/>
+        <w:rPr>
+          <w:rFonts w:asciiTheme="majorHAnsi" w:hAnsiTheme="majorHAnsi" w:cstheme="majorHAnsi"/>
+          <w:b/>
+          <w:lang w:val="es-MX"/>
+        </w:rPr>
+      </w:pPr>
+      <w:r>
+        <w:rPr>
+          <w:rFonts w:asciiTheme="majorHAnsi" w:hAnsiTheme="majorHAnsi" w:cstheme="majorHAnsi"/>
+          <w:b/>
+          <w:lang w:val="es-MX"/>
+        </w:rPr>
+        <w:t>Objetivo General</w:t>
+      </w:r>
+    </w:p>
+    <w:p>
+      <w:pPr>
+        <w:jc w:val="both"/>
+        <w:rPr>
+          <w:rFonts w:asciiTheme="majorHAnsi" w:hAnsiTheme="majorHAnsi" w:cstheme="majorHAnsi"/>
+          <w:b/>
+          <w:lang w:val="es-MX"/>
+        </w:rPr>
+      </w:pPr>
+    </w:p>
+    <w:p>
+      <w:pPr>
+        <w:pStyle w:val="Prrafodelista"/>
+        <w:numPr>
+          <w:ilvl w:val="0"/>
+          <w:numId w:val="14"/>
+        </w:numPr>
+        <w:spacing w:after="160" w:line="259" w:lineRule="auto"/>
+        <w:jc w:val="both"/>
+        <w:rPr>
+          <w:rFonts w:asciiTheme="majorHAnsi" w:hAnsiTheme="majorHAnsi" w:cstheme="majorHAnsi"/>
+          <w:lang w:val="es-MX"/>
+        </w:rPr>
+      </w:pPr>
+      <w:r>
+        <w:rPr>
+          <w:rFonts w:asciiTheme="majorHAnsi" w:hAnsiTheme="majorHAnsi" w:cstheme="majorHAnsi"/>
+          <w:lang w:val="es-MX"/>
+        </w:rPr>
+        <w:t xml:space="preserve">Evaluar la cobertura obtenida en campo, así como la calidad de datos recolectados </w:t>
+      </w:r>
+      <w:r>
+        <w:rPr>
+          <w:rFonts w:asciiTheme="majorHAnsi" w:hAnsiTheme="majorHAnsi" w:cstheme="majorHAnsi"/>
+          <w:lang w:val="es-MX"/>
+        </w:rPr>
+        <w:t>para el análisis de una submuestra a nivel de productos.</w:t>
       </w:r>
     </w:p>
     <w:p>
@@ -167,7 +398,21 @@
           <w:rFonts w:asciiTheme="majorHAnsi" w:hAnsiTheme="majorHAnsi" w:cstheme="majorHAnsi"/>
           <w:lang w:val="es-MX"/>
         </w:rPr>
-        <w:t xml:space="preserve">. </w:t>
+        <w:t xml:space="preserve"> que a su vez ha sido facilitada por el equipo </w:t>
+      </w:r>
+      <w:r>
+        <w:rPr>
+          <w:rFonts w:asciiTheme="majorHAnsi" w:hAnsiTheme="majorHAnsi" w:cstheme="majorHAnsi"/>
+          <w:lang w:val="es-MX"/>
+        </w:rPr>
+        <w:t>DECON/CAB-SIPP</w:t>
+      </w:r>
+      <w:r>
+        <w:rPr>
+          <w:rFonts w:asciiTheme="majorHAnsi" w:hAnsiTheme="majorHAnsi" w:cstheme="majorHAnsi"/>
+          <w:lang w:val="es-MX"/>
+        </w:rPr>
+        <w:t>.</w:t>
       </w:r>
     </w:p>
     <w:p>
@@ -320,12 +565,65 @@
         </w:rPr>
         <w:t xml:space="preserve"> </w:t>
       </w:r>
+    </w:p>
+    <w:p>
+      <w:pPr>
+        <w:jc w:val="both"/>
+        <w:rPr>
+          <w:rFonts w:asciiTheme="majorHAnsi" w:hAnsiTheme="majorHAnsi" w:cstheme="majorHAnsi"/>
+          <w:lang w:val="es-MX"/>
+        </w:rPr>
+      </w:pPr>
+    </w:p>
+    <w:p>
+      <w:pPr>
+        <w:jc w:val="both"/>
+        <w:rPr>
+          <w:rFonts w:asciiTheme="majorHAnsi" w:hAnsiTheme="majorHAnsi" w:cstheme="majorHAnsi"/>
+          <w:lang w:val="es-MX"/>
+        </w:rPr>
+      </w:pPr>
       <w:r>
         <w:rPr>
           <w:rFonts w:asciiTheme="majorHAnsi" w:hAnsiTheme="majorHAnsi" w:cstheme="majorHAnsi"/>
           <w:lang w:val="es-MX"/>
         </w:rPr>
-        <w:t>En la tabla que se presenta a continuación de presentan los resultados obtenidos.</w:t>
+        <w:t xml:space="preserve">Para el presente estudio, la efectividad es muy deficiente, se puede apreciar que incluso determinados dominios de estudio no fueron levantados en su totalidad, es decir, tienen una nula efectividad. </w:t>
+      </w:r>
+      <w:r>
+        <w:rPr>
+          <w:rFonts w:asciiTheme="majorHAnsi" w:hAnsiTheme="majorHAnsi" w:cstheme="majorHAnsi"/>
+          <w:lang w:val="es-MX"/>
+        </w:rPr>
+        <w:t xml:space="preserve">En la </w:t>
+      </w:r>
+      <w:r>
+        <w:rPr>
+          <w:rFonts w:asciiTheme="majorHAnsi" w:hAnsiTheme="majorHAnsi" w:cstheme="majorHAnsi"/>
+          <w:lang w:val="es-MX"/>
+        </w:rPr>
+        <w:t>Tabla 1</w:t>
+      </w:r>
+      <w:r>
+        <w:rPr>
+          <w:rFonts w:asciiTheme="majorHAnsi" w:hAnsiTheme="majorHAnsi" w:cstheme="majorHAnsi"/>
+          <w:lang w:val="es-MX"/>
+        </w:rPr>
+        <w:t xml:space="preserve"> </w:t>
+      </w:r>
+      <w:r>
+        <w:rPr>
+          <w:rFonts w:asciiTheme="majorHAnsi" w:hAnsiTheme="majorHAnsi" w:cstheme="majorHAnsi"/>
+          <w:lang w:val="es-MX"/>
+        </w:rPr>
+        <w:t>se</w:t>
+      </w:r>
+      <w:r>
+        <w:rPr>
+          <w:rFonts w:asciiTheme="majorHAnsi" w:hAnsiTheme="majorHAnsi" w:cstheme="majorHAnsi"/>
+          <w:lang w:val="es-MX"/>
+        </w:rPr>
+        <w:t xml:space="preserve"> presentan los resultados obtenidos.</w:t>
       </w:r>
     </w:p>
     <w:p>
@@ -2101,6 +2399,7 @@
                 <w:szCs w:val="22"/>
                 <w:lang w:eastAsia="es-EC"/>
               </w:rPr>
+              <w:lastRenderedPageBreak/>
               <w:t>2P</w:t>
             </w:r>
           </w:p>
@@ -5027,7 +5326,6 @@
                 <w:szCs w:val="22"/>
                 <w:lang w:eastAsia="es-EC"/>
               </w:rPr>
-              <w:lastRenderedPageBreak/>
               <w:t>5K</w:t>
             </w:r>
           </w:p>
@@ -8539,6 +8837,130 @@
     </w:tbl>
     <w:p>
       <w:pPr>
+        <w:spacing w:before="240" w:after="160" w:line="360" w:lineRule="auto"/>
+        <w:jc w:val="both"/>
+        <w:rPr>
+          <w:rFonts w:asciiTheme="majorHAnsi" w:hAnsiTheme="majorHAnsi" w:cstheme="majorHAnsi"/>
+          <w:iCs/>
+          <w:sz w:val="18"/>
+          <w:szCs w:val="18"/>
+          <w:lang w:val="es-MX"/>
+        </w:rPr>
+      </w:pPr>
+      <w:r>
+        <w:rPr>
+          <w:rFonts w:asciiTheme="majorHAnsi" w:hAnsiTheme="majorHAnsi" w:cstheme="majorHAnsi"/>
+          <w:iCs/>
+          <w:sz w:val="18"/>
+          <w:szCs w:val="18"/>
+          <w:lang w:val="es-MX"/>
+        </w:rPr>
+        <w:t xml:space="preserve">Tabla 1 </w:t>
+      </w:r>
+    </w:p>
+    <w:p>
+      <w:pPr>
+        <w:spacing w:before="240" w:after="160" w:line="360" w:lineRule="auto"/>
+        <w:jc w:val="both"/>
+        <w:rPr>
+          <w:rFonts w:asciiTheme="majorHAnsi" w:hAnsiTheme="majorHAnsi" w:cstheme="majorHAnsi"/>
+          <w:i/>
+          <w:sz w:val="18"/>
+          <w:szCs w:val="18"/>
+          <w:lang w:val="es-MX"/>
+        </w:rPr>
+      </w:pPr>
+    </w:p>
+    <w:p>
+      <w:pPr>
+        <w:jc w:val="both"/>
+        <w:rPr>
+          <w:rFonts w:asciiTheme="majorHAnsi" w:hAnsiTheme="majorHAnsi" w:cstheme="majorHAnsi"/>
+          <w:lang w:val="es-MX"/>
+        </w:rPr>
+      </w:pPr>
+      <w:r>
+        <w:rPr>
+          <w:rFonts w:asciiTheme="majorHAnsi" w:hAnsiTheme="majorHAnsi" w:cstheme="majorHAnsi"/>
+          <w:noProof/>
+          <w:lang w:val="es-MX"/>
+        </w:rPr>
+        <w:lastRenderedPageBreak/>
+        <w:drawing>
+          <wp:anchor distT="0" distB="0" distL="114300" distR="114300" simplePos="0" relativeHeight="251658240" behindDoc="1" locked="0" layoutInCell="1" allowOverlap="1" wp14:anchorId="1FB3B08B" wp14:editId="0C32F33B">
+            <wp:simplePos x="0" y="0"/>
+            <wp:positionH relativeFrom="column">
+              <wp:posOffset>220954</wp:posOffset>
+            </wp:positionH>
+            <wp:positionV relativeFrom="paragraph">
+              <wp:posOffset>415951</wp:posOffset>
+            </wp:positionV>
+            <wp:extent cx="5398770" cy="3372485"/>
+            <wp:effectExtent l="0" t="0" r="0" b="0"/>
+            <wp:wrapTight wrapText="bothSides">
+              <wp:wrapPolygon edited="0">
+                <wp:start x="0" y="0"/>
+                <wp:lineTo x="0" y="21474"/>
+                <wp:lineTo x="21493" y="21474"/>
+                <wp:lineTo x="21493" y="0"/>
+                <wp:lineTo x="0" y="0"/>
+              </wp:wrapPolygon>
+            </wp:wrapTight>
+            <wp:docPr id="72408534" name="Imagen 2"/>
+            <wp:cNvGraphicFramePr>
+              <a:graphicFrameLocks xmlns:a="http://schemas.openxmlformats.org/drawingml/2006/main" noChangeAspect="1"/>
+            </wp:cNvGraphicFramePr>
+            <a:graphic xmlns:a="http://schemas.openxmlformats.org/drawingml/2006/main">
+              <a:graphicData uri="http://schemas.openxmlformats.org/drawingml/2006/picture">
+                <pic:pic xmlns:pic="http://schemas.openxmlformats.org/drawingml/2006/picture">
+                  <pic:nvPicPr>
+                    <pic:cNvPr id="0" name="Picture 3"/>
+                    <pic:cNvPicPr>
+                      <a:picLocks noChangeAspect="1" noChangeArrowheads="1"/>
+                    </pic:cNvPicPr>
+                  </pic:nvPicPr>
+                  <pic:blipFill>
+                    <a:blip r:embed="rId8">
+                      <a:extLst>
+                        <a:ext uri="{28A0092B-C50C-407E-A947-70E740481C1C}">
+                          <a14:useLocalDpi xmlns:a14="http://schemas.microsoft.com/office/drawing/2010/main" val="0"/>
+                        </a:ext>
+                      </a:extLst>
+                    </a:blip>
+                    <a:srcRect/>
+                    <a:stretch>
+                      <a:fillRect/>
+                    </a:stretch>
+                  </pic:blipFill>
+                  <pic:spPr bwMode="auto">
+                    <a:xfrm>
+                      <a:off x="0" y="0"/>
+                      <a:ext cx="5398770" cy="3372485"/>
+                    </a:xfrm>
+                    <a:prstGeom prst="rect">
+                      <a:avLst/>
+                    </a:prstGeom>
+                    <a:noFill/>
+                    <a:ln>
+                      <a:noFill/>
+                    </a:ln>
+                  </pic:spPr>
+                </pic:pic>
+              </a:graphicData>
+            </a:graphic>
+          </wp:anchor>
+        </w:drawing>
+      </w:r>
+      <w:r>
+        <w:rPr>
+          <w:rFonts w:asciiTheme="majorHAnsi" w:hAnsiTheme="majorHAnsi" w:cstheme="majorHAnsi"/>
+          <w:lang w:val="es-MX"/>
+        </w:rPr>
+        <w:t>En el siguiente grafico podemos apreciar el nivel de cobertura porcentual en cada uno de los dominios de estudio.</w:t>
+      </w:r>
+    </w:p>
+    <w:p>
+      <w:pPr>
         <w:jc w:val="both"/>
         <w:rPr>
           <w:rFonts w:asciiTheme="majorHAnsi" w:hAnsiTheme="majorHAnsi" w:cstheme="majorHAnsi"/>
@@ -8580,7 +9002,42 @@
           <w:rFonts w:asciiTheme="majorHAnsi" w:hAnsiTheme="majorHAnsi" w:cstheme="majorHAnsi"/>
           <w:lang w:val="es-MX"/>
         </w:rPr>
-        <w:t xml:space="preserve"> en la cobertura realizada, por ejemplo, existen 171 productos que cuentan con una sola toma, 90 productos que cuentan con dos tomas, 58 productos que cuentan con tres tomas, etc. </w:t>
+        <w:t xml:space="preserve"> </w:t>
+      </w:r>
+      <w:r>
+        <w:rPr>
+          <w:rFonts w:asciiTheme="majorHAnsi" w:hAnsiTheme="majorHAnsi" w:cstheme="majorHAnsi"/>
+          <w:lang w:val="es-MX"/>
+        </w:rPr>
+        <w:t>obtenidas</w:t>
+      </w:r>
+      <w:r>
+        <w:rPr>
+          <w:rFonts w:asciiTheme="majorHAnsi" w:hAnsiTheme="majorHAnsi" w:cstheme="majorHAnsi"/>
+          <w:lang w:val="es-MX"/>
+        </w:rPr>
+        <w:t xml:space="preserve">, por ejemplo, existen 171 productos que cuentan con una sola toma, 90 productos que cuentan con dos tomas, 58 productos que cuentan con tres tomas, etc. </w:t>
+      </w:r>
+      <w:r>
+        <w:rPr>
+          <w:rFonts w:asciiTheme="majorHAnsi" w:hAnsiTheme="majorHAnsi" w:cstheme="majorHAnsi"/>
+          <w:lang w:val="es-MX"/>
+        </w:rPr>
+        <w:t>Como</w:t>
+      </w:r>
+      <w:r>
+        <w:rPr>
+          <w:rFonts w:asciiTheme="majorHAnsi" w:hAnsiTheme="majorHAnsi" w:cstheme="majorHAnsi"/>
+          <w:lang w:val="es-MX"/>
+        </w:rPr>
+        <w:t xml:space="preserve"> se visualiza en la Tabla 2</w:t>
+      </w:r>
+      <w:r>
+        <w:rPr>
+          <w:rFonts w:asciiTheme="majorHAnsi" w:hAnsiTheme="majorHAnsi" w:cstheme="majorHAnsi"/>
+          <w:lang w:val="es-MX"/>
+        </w:rPr>
+        <w:t>, existe un total de 400 productos recolectados, de los cuales 171 productos cuentan con una toma.</w:t>
       </w:r>
     </w:p>
     <w:p>
@@ -10072,7 +10529,6 @@
                 <w:szCs w:val="22"/>
                 <w:lang w:eastAsia="es-EC"/>
               </w:rPr>
-              <w:lastRenderedPageBreak/>
               <w:t>27</w:t>
             </w:r>
           </w:p>
@@ -10152,6 +10608,7 @@
                 <w:szCs w:val="22"/>
                 <w:lang w:eastAsia="es-EC"/>
               </w:rPr>
+              <w:lastRenderedPageBreak/>
               <w:t>29</w:t>
             </w:r>
           </w:p>
@@ -10283,15 +10740,62 @@
         <w:jc w:val="both"/>
         <w:rPr>
           <w:rFonts w:asciiTheme="majorHAnsi" w:hAnsiTheme="majorHAnsi" w:cstheme="majorHAnsi"/>
+          <w:iCs/>
           <w:lang w:val="es-MX"/>
         </w:rPr>
       </w:pPr>
       <w:r>
         <w:rPr>
           <w:rFonts w:asciiTheme="majorHAnsi" w:hAnsiTheme="majorHAnsi" w:cstheme="majorHAnsi"/>
-          <w:lang w:val="es-MX"/>
-        </w:rPr>
-        <w:tab/>
+          <w:iCs/>
+          <w:sz w:val="18"/>
+          <w:szCs w:val="18"/>
+          <w:lang w:val="es-MX"/>
+        </w:rPr>
+        <w:t xml:space="preserve">Tabla </w:t>
+      </w:r>
+      <w:r>
+        <w:rPr>
+          <w:rFonts w:asciiTheme="majorHAnsi" w:hAnsiTheme="majorHAnsi" w:cstheme="majorHAnsi"/>
+          <w:iCs/>
+          <w:sz w:val="18"/>
+          <w:szCs w:val="18"/>
+          <w:lang w:val="es-MX"/>
+        </w:rPr>
+        <w:t>2</w:t>
+      </w:r>
+    </w:p>
+    <w:p>
+      <w:pPr>
+        <w:jc w:val="both"/>
+        <w:rPr>
+          <w:rFonts w:asciiTheme="majorHAnsi" w:hAnsiTheme="majorHAnsi" w:cstheme="majorHAnsi"/>
+          <w:lang w:val="es-MX"/>
+        </w:rPr>
+      </w:pPr>
+    </w:p>
+    <w:p>
+      <w:pPr>
+        <w:spacing w:before="240" w:after="160"/>
+        <w:jc w:val="both"/>
+        <w:rPr>
+          <w:rFonts w:asciiTheme="majorHAnsi" w:hAnsiTheme="majorHAnsi" w:cstheme="majorHAnsi"/>
+          <w:lang w:val="es-MX"/>
+        </w:rPr>
+      </w:pPr>
+      <w:r>
+        <w:rPr>
+          <w:rFonts w:asciiTheme="majorHAnsi" w:hAnsiTheme="majorHAnsi" w:cstheme="majorHAnsi"/>
+          <w:lang w:val="es-MX"/>
+        </w:rPr>
+        <w:t>A continuación, se muestra un gráfico que permite evidenciar aquellos productos cuyas tomas son mayores o iguales que 5, siendo así que el produ</w:t>
+      </w:r>
+      <w:r>
+        <w:rPr>
+          <w:rFonts w:asciiTheme="majorHAnsi" w:hAnsiTheme="majorHAnsi" w:cstheme="majorHAnsi"/>
+          <w:lang w:val="es-MX"/>
+        </w:rPr>
+        <w:t>cto más frecuente en el ejercicio presenta un total de 29 tomas levantas en campo.</w:t>
       </w:r>
       <w:r>
         <w:rPr>
@@ -10303,15 +10807,6 @@
     </w:p>
     <w:p>
       <w:pPr>
-        <w:jc w:val="both"/>
-        <w:rPr>
-          <w:rFonts w:asciiTheme="majorHAnsi" w:hAnsiTheme="majorHAnsi" w:cstheme="majorHAnsi"/>
-          <w:lang w:val="es-MX"/>
-        </w:rPr>
-      </w:pPr>
-    </w:p>
-    <w:p>
-      <w:pPr>
         <w:spacing w:before="240" w:after="160" w:line="360" w:lineRule="auto"/>
         <w:jc w:val="both"/>
         <w:rPr>
@@ -10322,64 +10817,79 @@
           <w:lang w:val="es-MX"/>
         </w:rPr>
       </w:pPr>
-      <w:bookmarkStart w:id="0" w:name="_GoBack"/>
-      <w:bookmarkEnd w:id="0"/>
-    </w:p>
-    <w:p>
-      <w:pPr>
-        <w:spacing w:before="240" w:after="160" w:line="360" w:lineRule="auto"/>
-        <w:jc w:val="both"/>
+      <w:r>
         <w:rPr>
           <w:rFonts w:asciiTheme="majorHAnsi" w:hAnsiTheme="majorHAnsi" w:cstheme="majorHAnsi"/>
           <w:i/>
+          <w:noProof/>
           <w:sz w:val="18"/>
           <w:szCs w:val="18"/>
           <w:lang w:val="es-MX"/>
         </w:rPr>
-      </w:pPr>
-    </w:p>
-    <w:p>
-      <w:pPr>
-        <w:spacing w:before="240" w:after="160" w:line="360" w:lineRule="auto"/>
-        <w:jc w:val="both"/>
-        <w:rPr>
-          <w:rFonts w:asciiTheme="majorHAnsi" w:hAnsiTheme="majorHAnsi" w:cstheme="majorHAnsi"/>
-          <w:i/>
-          <w:sz w:val="18"/>
-          <w:szCs w:val="18"/>
-          <w:lang w:val="es-MX"/>
-        </w:rPr>
-      </w:pPr>
-    </w:p>
-    <w:p>
-      <w:pPr>
-        <w:spacing w:before="240" w:after="160" w:line="360" w:lineRule="auto"/>
-        <w:jc w:val="both"/>
-        <w:rPr>
-          <w:rFonts w:asciiTheme="majorHAnsi" w:hAnsiTheme="majorHAnsi" w:cstheme="majorHAnsi"/>
-          <w:i/>
-          <w:sz w:val="18"/>
-          <w:szCs w:val="18"/>
-          <w:lang w:val="es-MX"/>
-        </w:rPr>
-      </w:pPr>
-    </w:p>
-    <w:p>
-      <w:pPr>
-        <w:jc w:val="both"/>
-        <w:rPr>
-          <w:rFonts w:asciiTheme="majorHAnsi" w:hAnsiTheme="majorHAnsi" w:cstheme="majorHAnsi"/>
-          <w:b/>
-          <w:lang w:val="es-MX"/>
-        </w:rPr>
-      </w:pPr>
-      <w:r>
-        <w:rPr>
-          <w:rFonts w:asciiTheme="majorHAnsi" w:hAnsiTheme="majorHAnsi" w:cstheme="majorHAnsi"/>
-          <w:b/>
-          <w:lang w:val="es-MX"/>
-        </w:rPr>
-        <w:t>Dominios de estudio</w:t>
+        <w:drawing>
+          <wp:anchor distT="0" distB="0" distL="114300" distR="114300" simplePos="0" relativeHeight="251659264" behindDoc="1" locked="0" layoutInCell="1" allowOverlap="1" wp14:anchorId="09C87030" wp14:editId="6F2DA6E2">
+            <wp:simplePos x="0" y="0"/>
+            <wp:positionH relativeFrom="column">
+              <wp:posOffset>2515</wp:posOffset>
+            </wp:positionH>
+            <wp:positionV relativeFrom="paragraph">
+              <wp:posOffset>53518</wp:posOffset>
+            </wp:positionV>
+            <wp:extent cx="5398770" cy="3372485"/>
+            <wp:effectExtent l="0" t="0" r="0" b="0"/>
+            <wp:wrapTight wrapText="bothSides">
+              <wp:wrapPolygon edited="0">
+                <wp:start x="0" y="0"/>
+                <wp:lineTo x="0" y="21474"/>
+                <wp:lineTo x="21493" y="21474"/>
+                <wp:lineTo x="21493" y="0"/>
+                <wp:lineTo x="0" y="0"/>
+              </wp:wrapPolygon>
+            </wp:wrapTight>
+            <wp:docPr id="1768434950" name="Imagen 3"/>
+            <wp:cNvGraphicFramePr>
+              <a:graphicFrameLocks xmlns:a="http://schemas.openxmlformats.org/drawingml/2006/main" noChangeAspect="1"/>
+            </wp:cNvGraphicFramePr>
+            <a:graphic xmlns:a="http://schemas.openxmlformats.org/drawingml/2006/main">
+              <a:graphicData uri="http://schemas.openxmlformats.org/drawingml/2006/picture">
+                <pic:pic xmlns:pic="http://schemas.openxmlformats.org/drawingml/2006/picture">
+                  <pic:nvPicPr>
+                    <pic:cNvPr id="0" name="Picture 4"/>
+                    <pic:cNvPicPr>
+                      <a:picLocks noChangeAspect="1" noChangeArrowheads="1"/>
+                    </pic:cNvPicPr>
+                  </pic:nvPicPr>
+                  <pic:blipFill>
+                    <a:blip r:embed="rId9">
+                      <a:extLst>
+                        <a:ext uri="{28A0092B-C50C-407E-A947-70E740481C1C}">
+                          <a14:useLocalDpi xmlns:a14="http://schemas.microsoft.com/office/drawing/2010/main" val="0"/>
+                        </a:ext>
+                      </a:extLst>
+                    </a:blip>
+                    <a:srcRect/>
+                    <a:stretch>
+                      <a:fillRect/>
+                    </a:stretch>
+                  </pic:blipFill>
+                  <pic:spPr bwMode="auto">
+                    <a:xfrm>
+                      <a:off x="0" y="0"/>
+                      <a:ext cx="5398770" cy="3372485"/>
+                    </a:xfrm>
+                    <a:prstGeom prst="rect">
+                      <a:avLst/>
+                    </a:prstGeom>
+                    <a:noFill/>
+                    <a:ln>
+                      <a:noFill/>
+                    </a:ln>
+                  </pic:spPr>
+                </pic:pic>
+              </a:graphicData>
+            </a:graphic>
+          </wp:anchor>
+        </w:drawing>
       </w:r>
     </w:p>
     <w:p>
@@ -10391,21 +10901,13 @@
           <w:lang w:val="es-MX"/>
         </w:rPr>
       </w:pPr>
-    </w:p>
-    <w:p>
-      <w:pPr>
-        <w:jc w:val="both"/>
-        <w:rPr>
-          <w:rFonts w:asciiTheme="majorHAnsi" w:hAnsiTheme="majorHAnsi" w:cstheme="majorHAnsi"/>
-          <w:lang w:val="es-MX"/>
-        </w:rPr>
-      </w:pPr>
       <w:r>
         <w:rPr>
           <w:rFonts w:asciiTheme="majorHAnsi" w:hAnsiTheme="majorHAnsi" w:cstheme="majorHAnsi"/>
-          <w:lang w:val="es-MX"/>
-        </w:rPr>
-        <w:t xml:space="preserve">Un dominio de diseño consiste en una subpoblación que puede identificarse en el marco de muestreo y, por lo tanto, puede ser manejada independientemente en el tamaño de muestra, procedimientos de muestreo y demás. </w:t>
+          <w:b/>
+          <w:lang w:val="es-MX"/>
+        </w:rPr>
+        <w:t>Calculo del tamaño muestral a nivel de producto</w:t>
       </w:r>
     </w:p>
     <w:p>
@@ -10413,6 +10915,7 @@
         <w:jc w:val="both"/>
         <w:rPr>
           <w:rFonts w:asciiTheme="majorHAnsi" w:hAnsiTheme="majorHAnsi" w:cstheme="majorHAnsi"/>
+          <w:b/>
           <w:lang w:val="es-MX"/>
         </w:rPr>
       </w:pPr>
@@ -10430,7 +10933,28 @@
           <w:rFonts w:asciiTheme="majorHAnsi" w:hAnsiTheme="majorHAnsi" w:cstheme="majorHAnsi"/>
           <w:lang w:val="es-MX"/>
         </w:rPr>
-        <w:t xml:space="preserve">Los dominios de estudio para el análisis muestral están definidos por los sectores económicos (Código CIIU4 - Sección - 1 dígito) agrupados por el tamaño de la empresa a nivel nacional. Dentro de cada uno de los dominios de estudio se considera un grupo de inclusión forzosa, es decir, un subconjunto de empresas que formarán parte de la muestra con probabilidad uno (1), este grupo corresponde a aquellas empresas catalogadas como “Grande Empresa” (tamaño 5). </w:t>
+        <w:t>Con el objetivo de evaluar un posible escenario en el que, una vez recolectad</w:t>
+      </w:r>
+      <w:r>
+        <w:rPr>
+          <w:rFonts w:asciiTheme="majorHAnsi" w:hAnsiTheme="majorHAnsi" w:cstheme="majorHAnsi"/>
+          <w:lang w:val="es-MX"/>
+        </w:rPr>
+        <w:t>a</w:t>
+      </w:r>
+      <w:r>
+        <w:rPr>
+          <w:rFonts w:asciiTheme="majorHAnsi" w:hAnsiTheme="majorHAnsi" w:cstheme="majorHAnsi"/>
+          <w:lang w:val="es-MX"/>
+        </w:rPr>
+        <w:t xml:space="preserve"> la información del precio a nivel de producto, se pueda realizar un cálculo de tamaño para una submuestra de productos, se considera el listado de productos como dominios de estudio y se usa el precio como variable de diseño</w:t>
+      </w:r>
+      <w:r>
+        <w:rPr>
+          <w:rFonts w:asciiTheme="majorHAnsi" w:hAnsiTheme="majorHAnsi" w:cstheme="majorHAnsi"/>
+          <w:lang w:val="es-MX"/>
+        </w:rPr>
+        <w:t>.</w:t>
       </w:r>
     </w:p>
     <w:p>
@@ -10438,7 +10962,6 @@
         <w:jc w:val="both"/>
         <w:rPr>
           <w:rFonts w:asciiTheme="majorHAnsi" w:hAnsiTheme="majorHAnsi" w:cstheme="majorHAnsi"/>
-          <w:b/>
           <w:lang w:val="es-MX"/>
         </w:rPr>
       </w:pPr>
@@ -10448,242 +10971,200 @@
         <w:jc w:val="both"/>
         <w:rPr>
           <w:rFonts w:asciiTheme="majorHAnsi" w:hAnsiTheme="majorHAnsi" w:cstheme="majorHAnsi"/>
-          <w:b/>
           <w:lang w:val="es-MX"/>
         </w:rPr>
       </w:pPr>
       <w:r>
         <w:rPr>
           <w:rFonts w:asciiTheme="majorHAnsi" w:hAnsiTheme="majorHAnsi" w:cstheme="majorHAnsi"/>
-          <w:b/>
-          <w:lang w:val="es-MX"/>
-        </w:rPr>
-        <w:t>Variables de diseño</w:t>
+          <w:lang w:val="es-MX"/>
+        </w:rPr>
+        <w:t xml:space="preserve">Es de suma importancia aclarar </w:t>
+      </w:r>
+      <w:proofErr w:type="gramStart"/>
+      <w:r>
+        <w:rPr>
+          <w:rFonts w:asciiTheme="majorHAnsi" w:hAnsiTheme="majorHAnsi" w:cstheme="majorHAnsi"/>
+          <w:lang w:val="es-MX"/>
+        </w:rPr>
+        <w:t>que</w:t>
+      </w:r>
+      <w:proofErr w:type="gramEnd"/>
+      <w:r>
+        <w:rPr>
+          <w:rFonts w:asciiTheme="majorHAnsi" w:hAnsiTheme="majorHAnsi" w:cstheme="majorHAnsi"/>
+          <w:lang w:val="es-MX"/>
+        </w:rPr>
+        <w:t xml:space="preserve"> a manera de ejercicio práctico, para poner en marcha el cálculo de tamaño muestral señalado, se han hecho las siguientes consideraciones: </w:t>
       </w:r>
     </w:p>
     <w:p>
       <w:pPr>
+        <w:pStyle w:val="Prrafodelista"/>
+        <w:numPr>
+          <w:ilvl w:val="0"/>
+          <w:numId w:val="14"/>
+        </w:numPr>
         <w:jc w:val="both"/>
         <w:rPr>
           <w:rFonts w:asciiTheme="majorHAnsi" w:hAnsiTheme="majorHAnsi" w:cstheme="majorHAnsi"/>
           <w:lang w:val="es-MX"/>
         </w:rPr>
       </w:pPr>
-    </w:p>
-    <w:p>
-      <w:pPr>
-        <w:jc w:val="both"/>
-        <w:rPr>
-          <w:rFonts w:asciiTheme="majorHAnsi" w:hAnsiTheme="majorHAnsi" w:cstheme="majorHAnsi"/>
-          <w:lang w:val="es-MX"/>
-        </w:rPr>
-      </w:pPr>
       <w:r>
         <w:rPr>
           <w:rFonts w:asciiTheme="majorHAnsi" w:hAnsiTheme="majorHAnsi" w:cstheme="majorHAnsi"/>
           <w:lang w:val="es-MX"/>
         </w:rPr>
-        <w:t xml:space="preserve">Para el análisis del tamaño muestral se ha considerado como variable de diseño las </w:t>
-      </w:r>
-      <w:r>
-        <w:rPr>
-          <w:rFonts w:asciiTheme="majorHAnsi" w:hAnsiTheme="majorHAnsi" w:cstheme="majorHAnsi"/>
-          <w:lang w:val="es-MX"/>
-        </w:rPr>
-        <w:t xml:space="preserve">“Ventas Totales 2021” </w:t>
-      </w:r>
-      <w:r>
-        <w:rPr>
-          <w:rFonts w:asciiTheme="majorHAnsi" w:hAnsiTheme="majorHAnsi" w:cstheme="majorHAnsi"/>
-          <w:lang w:val="es-MX"/>
-        </w:rPr>
-        <w:t>obtenida del DIEE-2021 para</w:t>
-      </w:r>
-      <w:r>
-        <w:rPr>
-          <w:rFonts w:asciiTheme="majorHAnsi" w:hAnsiTheme="majorHAnsi" w:cstheme="majorHAnsi"/>
-          <w:lang w:val="es-MX"/>
-        </w:rPr>
-        <w:t xml:space="preserve"> cada empresa. </w:t>
+        <w:t>Se han seleccionado cinco productos con la mayor cantidad de tomas del actual IPP.</w:t>
       </w:r>
     </w:p>
     <w:p>
       <w:pPr>
+        <w:pStyle w:val="Prrafodelista"/>
+        <w:numPr>
+          <w:ilvl w:val="0"/>
+          <w:numId w:val="14"/>
+        </w:numPr>
         <w:jc w:val="both"/>
         <w:rPr>
           <w:rFonts w:asciiTheme="majorHAnsi" w:hAnsiTheme="majorHAnsi" w:cstheme="majorHAnsi"/>
           <w:lang w:val="es-MX"/>
         </w:rPr>
       </w:pPr>
+      <w:r>
+        <w:rPr>
+          <w:rFonts w:asciiTheme="majorHAnsi" w:hAnsiTheme="majorHAnsi" w:cstheme="majorHAnsi"/>
+          <w:lang w:val="es-MX"/>
+        </w:rPr>
+        <w:t>Se considera como variable de diseño el precio a nivel de producto.</w:t>
+      </w:r>
     </w:p>
     <w:p>
       <w:pPr>
+        <w:pStyle w:val="Prrafodelista"/>
+        <w:numPr>
+          <w:ilvl w:val="0"/>
+          <w:numId w:val="14"/>
+        </w:numPr>
         <w:jc w:val="both"/>
         <w:rPr>
           <w:rFonts w:asciiTheme="majorHAnsi" w:hAnsiTheme="majorHAnsi" w:cstheme="majorHAnsi"/>
           <w:lang w:val="es-MX"/>
         </w:rPr>
       </w:pPr>
+    </w:p>
+    <w:p>
+      <w:pPr>
+        <w:pStyle w:val="Prrafodelista"/>
+        <w:jc w:val="both"/>
+        <w:rPr>
+          <w:rFonts w:asciiTheme="majorHAnsi" w:hAnsiTheme="majorHAnsi" w:cstheme="majorHAnsi"/>
+          <w:lang w:val="es-MX"/>
+        </w:rPr>
+      </w:pPr>
+    </w:p>
+    <w:p>
+      <w:pPr>
+        <w:jc w:val="both"/>
+        <w:rPr>
+          <w:rFonts w:asciiTheme="majorHAnsi" w:hAnsiTheme="majorHAnsi" w:cstheme="majorHAnsi"/>
+          <w:lang w:val="es-MX"/>
+        </w:rPr>
+      </w:pPr>
+    </w:p>
+    <w:p>
+      <w:pPr>
+        <w:jc w:val="both"/>
+        <w:rPr>
+          <w:rFonts w:asciiTheme="majorHAnsi" w:hAnsiTheme="majorHAnsi" w:cstheme="majorHAnsi"/>
+          <w:lang w:val="es-MX"/>
+        </w:rPr>
+      </w:pPr>
+    </w:p>
+    <w:p>
+      <w:pPr>
+        <w:jc w:val="both"/>
+        <w:rPr>
+          <w:rFonts w:asciiTheme="majorHAnsi" w:hAnsiTheme="majorHAnsi" w:cstheme="majorHAnsi"/>
+          <w:lang w:val="es-MX"/>
+        </w:rPr>
+      </w:pPr>
+    </w:p>
+    <w:p>
+      <w:pPr>
+        <w:jc w:val="both"/>
+        <w:rPr>
+          <w:rFonts w:asciiTheme="majorHAnsi" w:hAnsiTheme="majorHAnsi" w:cstheme="majorHAnsi"/>
+          <w:lang w:val="es-MX"/>
+        </w:rPr>
+      </w:pPr>
+    </w:p>
+    <w:p>
+      <w:pPr>
+        <w:jc w:val="both"/>
+        <w:rPr>
+          <w:rFonts w:asciiTheme="majorHAnsi" w:hAnsiTheme="majorHAnsi" w:cstheme="majorHAnsi"/>
+          <w:lang w:val="es-MX"/>
+        </w:rPr>
+      </w:pPr>
+    </w:p>
+    <w:p>
+      <w:pPr>
+        <w:jc w:val="both"/>
+        <w:rPr>
+          <w:rFonts w:asciiTheme="majorHAnsi" w:hAnsiTheme="majorHAnsi" w:cstheme="majorHAnsi"/>
+          <w:b/>
+          <w:lang w:val="es-MX"/>
+        </w:rPr>
+      </w:pPr>
       <w:r>
         <w:rPr>
           <w:rFonts w:asciiTheme="majorHAnsi" w:hAnsiTheme="majorHAnsi" w:cstheme="majorHAnsi"/>
-          <w:lang w:val="es-MX"/>
-        </w:rPr>
-        <w:t xml:space="preserve">Cabe señalar que </w:t>
+          <w:b/>
+          <w:lang w:val="es-MX"/>
+        </w:rPr>
+        <w:lastRenderedPageBreak/>
+        <w:t xml:space="preserve"> Conclusiones y recomendaciones</w:t>
+      </w:r>
+    </w:p>
+    <w:p>
+      <w:pPr>
+        <w:jc w:val="both"/>
+        <w:rPr>
+          <w:rFonts w:asciiTheme="majorHAnsi" w:hAnsiTheme="majorHAnsi" w:cstheme="majorHAnsi"/>
+          <w:b/>
+          <w:lang w:val="es-MX"/>
+        </w:rPr>
+      </w:pPr>
+    </w:p>
+    <w:p>
+      <w:pPr>
+        <w:pStyle w:val="Prrafodelista"/>
+        <w:numPr>
+          <w:ilvl w:val="0"/>
+          <w:numId w:val="14"/>
+        </w:numPr>
+        <w:jc w:val="both"/>
+        <w:rPr>
+          <w:rFonts w:asciiTheme="majorHAnsi" w:hAnsiTheme="majorHAnsi" w:cstheme="majorHAnsi"/>
+          <w:b/>
+          <w:lang w:val="es-MX"/>
+        </w:rPr>
+      </w:pPr>
+      <w:r>
+        <w:rPr>
+          <w:rFonts w:asciiTheme="majorHAnsi" w:hAnsiTheme="majorHAnsi" w:cstheme="majorHAnsi"/>
+          <w:lang w:val="es-MX"/>
+        </w:rPr>
+        <w:t>La cobertura de la prueba piloto es deficiente, esto es un obstáculo para responder a los requerimientos que se habían planteado inicialmente</w:t>
       </w:r>
       <w:r>
         <w:rPr>
           <w:rFonts w:asciiTheme="majorHAnsi" w:hAnsiTheme="majorHAnsi" w:cstheme="majorHAnsi"/>
           <w:lang w:val="es-MX"/>
         </w:rPr>
-        <w:t xml:space="preserve">mediante reuniones mantenidas </w:t>
-      </w:r>
-      <w:r>
-        <w:rPr>
-          <w:rFonts w:asciiTheme="majorHAnsi" w:hAnsiTheme="majorHAnsi" w:cstheme="majorHAnsi"/>
-          <w:lang w:val="es-MX"/>
-        </w:rPr>
-        <w:t xml:space="preserve">se ha tratado de </w:t>
-      </w:r>
-      <w:r>
-        <w:rPr>
-          <w:rFonts w:asciiTheme="majorHAnsi" w:hAnsiTheme="majorHAnsi" w:cstheme="majorHAnsi"/>
-          <w:lang w:val="es-MX"/>
-        </w:rPr>
-        <w:t xml:space="preserve">discutir el hecho de </w:t>
-      </w:r>
-      <w:r>
-        <w:rPr>
-          <w:rFonts w:asciiTheme="majorHAnsi" w:hAnsiTheme="majorHAnsi" w:cstheme="majorHAnsi"/>
-          <w:lang w:val="es-MX"/>
-        </w:rPr>
-        <w:t>incluir otras variables de diseño como los gastos energéticos,</w:t>
-      </w:r>
-      <w:r>
-        <w:rPr>
-          <w:rFonts w:asciiTheme="majorHAnsi" w:hAnsiTheme="majorHAnsi" w:cstheme="majorHAnsi"/>
-          <w:lang w:val="es-MX"/>
-        </w:rPr>
-        <w:t xml:space="preserve"> sin embargo, </w:t>
-      </w:r>
-      <w:r>
-        <w:rPr>
-          <w:rFonts w:asciiTheme="majorHAnsi" w:hAnsiTheme="majorHAnsi" w:cstheme="majorHAnsi"/>
-          <w:lang w:val="es-MX"/>
-        </w:rPr>
-        <w:t>con la informa</w:t>
-      </w:r>
-      <w:r>
-        <w:rPr>
-          <w:rFonts w:asciiTheme="majorHAnsi" w:hAnsiTheme="majorHAnsi" w:cstheme="majorHAnsi"/>
-          <w:lang w:val="es-MX"/>
-        </w:rPr>
-        <w:t xml:space="preserve">ción que se dispone al respecto, </w:t>
-      </w:r>
-      <w:r>
-        <w:rPr>
-          <w:rFonts w:asciiTheme="majorHAnsi" w:hAnsiTheme="majorHAnsi" w:cstheme="majorHAnsi"/>
-          <w:lang w:val="es-MX"/>
-        </w:rPr>
-        <w:t xml:space="preserve">no </w:t>
-      </w:r>
-      <w:r>
-        <w:rPr>
-          <w:rFonts w:asciiTheme="majorHAnsi" w:hAnsiTheme="majorHAnsi" w:cstheme="majorHAnsi"/>
-          <w:lang w:val="es-MX"/>
-        </w:rPr>
-        <w:t>podría</w:t>
-      </w:r>
-      <w:r>
-        <w:rPr>
-          <w:rFonts w:asciiTheme="majorHAnsi" w:hAnsiTheme="majorHAnsi" w:cstheme="majorHAnsi"/>
-          <w:lang w:val="es-MX"/>
-        </w:rPr>
-        <w:t xml:space="preserve"> ser enlazada c</w:t>
-      </w:r>
-      <w:r>
-        <w:rPr>
-          <w:rFonts w:asciiTheme="majorHAnsi" w:hAnsiTheme="majorHAnsi" w:cstheme="majorHAnsi"/>
-          <w:lang w:val="es-MX"/>
-        </w:rPr>
-        <w:t>on la base de datos DIEE-2021, e</w:t>
-      </w:r>
-      <w:r>
-        <w:rPr>
-          <w:rFonts w:asciiTheme="majorHAnsi" w:hAnsiTheme="majorHAnsi" w:cstheme="majorHAnsi"/>
-          <w:lang w:val="es-MX"/>
-        </w:rPr>
-        <w:t xml:space="preserve">ste cruce de información no es viable debido a que no existe una variable de identificación, código único o número de RUC que permita dicho proceso. </w:t>
-      </w:r>
-      <w:r>
-        <w:rPr>
-          <w:rFonts w:asciiTheme="majorHAnsi" w:hAnsiTheme="majorHAnsi" w:cstheme="majorHAnsi"/>
-          <w:lang w:val="es-MX"/>
-        </w:rPr>
-        <w:t>De la misma manera</w:t>
-      </w:r>
-      <w:r>
-        <w:rPr>
-          <w:rFonts w:asciiTheme="majorHAnsi" w:hAnsiTheme="majorHAnsi" w:cstheme="majorHAnsi"/>
-          <w:lang w:val="es-MX"/>
-        </w:rPr>
-        <w:t xml:space="preserve">, se ha realizado </w:t>
-      </w:r>
-      <w:r>
-        <w:rPr>
-          <w:rFonts w:asciiTheme="majorHAnsi" w:hAnsiTheme="majorHAnsi" w:cstheme="majorHAnsi"/>
-          <w:lang w:val="es-MX"/>
-        </w:rPr>
-        <w:t>la consulta con respecto a la disponibilidad de obtener información con respecto a las ventas totales o precios para</w:t>
-      </w:r>
-      <w:r>
-        <w:rPr>
-          <w:rFonts w:asciiTheme="majorHAnsi" w:hAnsiTheme="majorHAnsi" w:cstheme="majorHAnsi"/>
-          <w:lang w:val="es-MX"/>
-        </w:rPr>
-        <w:t xml:space="preserve"> cada </w:t>
-      </w:r>
-      <w:r>
-        <w:rPr>
-          <w:rFonts w:asciiTheme="majorHAnsi" w:hAnsiTheme="majorHAnsi" w:cstheme="majorHAnsi"/>
-          <w:lang w:val="es-MX"/>
-        </w:rPr>
-        <w:t xml:space="preserve">uno de los </w:t>
-      </w:r>
-      <w:r>
-        <w:rPr>
-          <w:rFonts w:asciiTheme="majorHAnsi" w:hAnsiTheme="majorHAnsi" w:cstheme="majorHAnsi"/>
-          <w:lang w:val="es-MX"/>
-        </w:rPr>
-        <w:t>producto</w:t>
-      </w:r>
-      <w:r>
-        <w:rPr>
-          <w:rFonts w:asciiTheme="majorHAnsi" w:hAnsiTheme="majorHAnsi" w:cstheme="majorHAnsi"/>
-          <w:lang w:val="es-MX"/>
-        </w:rPr>
-        <w:t>s</w:t>
-      </w:r>
-      <w:r>
-        <w:rPr>
-          <w:rFonts w:asciiTheme="majorHAnsi" w:hAnsiTheme="majorHAnsi" w:cstheme="majorHAnsi"/>
-          <w:lang w:val="es-MX"/>
-        </w:rPr>
-        <w:t xml:space="preserve"> </w:t>
-      </w:r>
-      <w:r>
-        <w:rPr>
-          <w:rFonts w:asciiTheme="majorHAnsi" w:hAnsiTheme="majorHAnsi" w:cstheme="majorHAnsi"/>
-          <w:lang w:val="es-MX"/>
-        </w:rPr>
-        <w:t xml:space="preserve">o la cantidad de empleados destinados estrictamente a la elaboración de cada uno de los productos que genere la empresa, sin embargo; </w:t>
-      </w:r>
-      <w:r>
-        <w:rPr>
-          <w:rFonts w:asciiTheme="majorHAnsi" w:hAnsiTheme="majorHAnsi" w:cstheme="majorHAnsi"/>
-          <w:lang w:val="es-MX"/>
-        </w:rPr>
-        <w:t>la institución no recolecta dicha información.</w:t>
+        <w:t>.</w:t>
       </w:r>
       <w:r>
         <w:rPr>
@@ -10695,600 +11176,10 @@
     </w:p>
     <w:p>
       <w:pPr>
-        <w:jc w:val="both"/>
-        <w:rPr>
-          <w:rFonts w:asciiTheme="majorHAnsi" w:hAnsiTheme="majorHAnsi" w:cstheme="majorHAnsi"/>
-          <w:lang w:val="es-MX"/>
-        </w:rPr>
-      </w:pPr>
-    </w:p>
-    <w:p>
-      <w:pPr>
-        <w:jc w:val="both"/>
-        <w:rPr>
-          <w:rFonts w:asciiTheme="majorHAnsi" w:hAnsiTheme="majorHAnsi" w:cstheme="majorHAnsi"/>
-          <w:b/>
-          <w:lang w:val="es-MX"/>
-        </w:rPr>
-      </w:pPr>
-      <w:r>
-        <w:rPr>
-          <w:rFonts w:asciiTheme="majorHAnsi" w:hAnsiTheme="majorHAnsi" w:cstheme="majorHAnsi"/>
-          <w:b/>
-          <w:lang w:val="es-MX"/>
-        </w:rPr>
-        <w:t>Tamaño muestral</w:t>
-      </w:r>
-    </w:p>
-    <w:p>
-      <w:pPr>
-        <w:jc w:val="both"/>
-        <w:rPr>
-          <w:rFonts w:asciiTheme="majorHAnsi" w:hAnsiTheme="majorHAnsi" w:cstheme="majorHAnsi"/>
-          <w:b/>
-          <w:lang w:val="es-MX"/>
-        </w:rPr>
-      </w:pPr>
-    </w:p>
-    <w:p>
-      <w:pPr>
-        <w:jc w:val="both"/>
-        <w:rPr>
-          <w:rFonts w:asciiTheme="majorHAnsi" w:hAnsiTheme="majorHAnsi" w:cstheme="majorHAnsi"/>
-          <w:lang w:val="es-MX"/>
-        </w:rPr>
-      </w:pPr>
-      <w:r>
-        <w:rPr>
-          <w:rFonts w:asciiTheme="majorHAnsi" w:hAnsiTheme="majorHAnsi" w:cstheme="majorHAnsi"/>
-          <w:lang w:val="es-MX"/>
-        </w:rPr>
-        <w:t>Para la determinación del tamaño de la muestra se requiere establecer la característica o características a estimar, el nivel de confianza y la precisión requeridas de tal manera que los resultados obtenidos no sean demasiado costosos y/o imprecisos.</w:t>
-      </w:r>
-    </w:p>
-    <w:p>
-      <w:pPr>
-        <w:jc w:val="both"/>
-        <w:rPr>
-          <w:rFonts w:asciiTheme="majorHAnsi" w:hAnsiTheme="majorHAnsi" w:cstheme="majorHAnsi"/>
-          <w:lang w:val="es-MX"/>
-        </w:rPr>
-      </w:pPr>
-      <w:r>
-        <w:rPr>
-          <w:rFonts w:asciiTheme="majorHAnsi" w:hAnsiTheme="majorHAnsi" w:cstheme="majorHAnsi"/>
-          <w:lang w:val="es-MX"/>
-        </w:rPr>
-        <w:lastRenderedPageBreak/>
-        <w:t>Bajo este criterio, para determinar el tamaño de la muestra se usa como variable de diseño “Ventas Totales”, dicha variable está disponible en el DIEE-2021. La fórmula para dicho cálculo se presenta a continuación:</w:t>
-      </w:r>
-    </w:p>
-    <w:p>
-      <w:pPr>
-        <w:jc w:val="both"/>
-        <w:rPr>
-          <w:rFonts w:asciiTheme="majorHAnsi" w:hAnsiTheme="majorHAnsi" w:cstheme="majorHAnsi"/>
-          <w:lang w:val="es-MX"/>
-        </w:rPr>
-      </w:pPr>
-    </w:p>
-    <w:p>
-      <w:pPr>
-        <w:jc w:val="both"/>
-        <w:rPr>
-          <w:rFonts w:asciiTheme="majorHAnsi" w:eastAsiaTheme="minorEastAsia" w:hAnsiTheme="majorHAnsi" w:cstheme="majorHAnsi"/>
-          <w:lang w:val="es-MX"/>
-        </w:rPr>
-      </w:pPr>
-      <m:oMathPara>
-        <m:oMath>
-          <m:r>
-            <w:rPr>
-              <w:rFonts w:ascii="Cambria Math" w:hAnsi="Cambria Math" w:cstheme="majorHAnsi"/>
-              <w:lang w:val="es-MX"/>
-            </w:rPr>
-            <m:t xml:space="preserve"> </m:t>
-          </m:r>
-          <m:sSub>
-            <m:sSubPr>
-              <m:ctrlPr>
-                <w:rPr>
-                  <w:rFonts w:ascii="Cambria Math" w:hAnsi="Cambria Math" w:cstheme="majorHAnsi"/>
-                  <w:i/>
-                  <w:lang w:val="es-MX"/>
-                </w:rPr>
-              </m:ctrlPr>
-            </m:sSubPr>
-            <m:e>
-              <m:r>
-                <w:rPr>
-                  <w:rFonts w:ascii="Cambria Math" w:hAnsi="Cambria Math" w:cstheme="majorHAnsi"/>
-                  <w:lang w:val="es-MX"/>
-                </w:rPr>
-                <m:t>n</m:t>
-              </m:r>
-            </m:e>
-            <m:sub>
-              <m:r>
-                <w:rPr>
-                  <w:rFonts w:ascii="Cambria Math" w:hAnsi="Cambria Math" w:cstheme="majorHAnsi"/>
-                  <w:lang w:val="es-MX"/>
-                </w:rPr>
-                <m:t>i</m:t>
-              </m:r>
-            </m:sub>
-          </m:sSub>
-          <m:r>
-            <w:rPr>
-              <w:rFonts w:ascii="Cambria Math" w:hAnsi="Cambria Math" w:cstheme="majorHAnsi"/>
-              <w:lang w:val="es-MX"/>
-            </w:rPr>
-            <m:t>≥</m:t>
-          </m:r>
-          <m:f>
-            <m:fPr>
-              <m:ctrlPr>
-                <w:rPr>
-                  <w:rFonts w:ascii="Cambria Math" w:hAnsi="Cambria Math" w:cstheme="majorHAnsi"/>
-                  <w:i/>
-                  <w:lang w:val="es-MX"/>
-                </w:rPr>
-              </m:ctrlPr>
-            </m:fPr>
-            <m:num>
-              <m:sSup>
-                <m:sSupPr>
-                  <m:ctrlPr>
-                    <w:rPr>
-                      <w:rFonts w:ascii="Cambria Math" w:hAnsi="Cambria Math" w:cstheme="majorHAnsi"/>
-                      <w:i/>
-                      <w:lang w:val="es-MX"/>
-                    </w:rPr>
-                  </m:ctrlPr>
-                </m:sSupPr>
-                <m:e>
-                  <m:r>
-                    <w:rPr>
-                      <w:rFonts w:ascii="Cambria Math" w:hAnsi="Cambria Math" w:cstheme="majorHAnsi"/>
-                      <w:lang w:val="es-MX"/>
-                    </w:rPr>
-                    <m:t>(</m:t>
-                  </m:r>
-                  <m:sSub>
-                    <m:sSubPr>
-                      <m:ctrlPr>
-                        <w:rPr>
-                          <w:rFonts w:ascii="Cambria Math" w:hAnsi="Cambria Math" w:cstheme="majorHAnsi"/>
-                          <w:i/>
-                          <w:lang w:val="es-MX"/>
-                        </w:rPr>
-                      </m:ctrlPr>
-                    </m:sSubPr>
-                    <m:e>
-                      <m:r>
-                        <w:rPr>
-                          <w:rFonts w:ascii="Cambria Math" w:hAnsi="Cambria Math" w:cstheme="majorHAnsi"/>
-                          <w:lang w:val="es-MX"/>
-                        </w:rPr>
-                        <m:t>N</m:t>
-                      </m:r>
-                    </m:e>
-                    <m:sub>
-                      <m:r>
-                        <w:rPr>
-                          <w:rFonts w:ascii="Cambria Math" w:hAnsi="Cambria Math" w:cstheme="majorHAnsi"/>
-                          <w:lang w:val="es-MX"/>
-                        </w:rPr>
-                        <m:t>i</m:t>
-                      </m:r>
-                    </m:sub>
-                  </m:sSub>
-                  <m:r>
-                    <w:rPr>
-                      <w:rFonts w:ascii="Cambria Math" w:hAnsi="Cambria Math" w:cstheme="majorHAnsi"/>
-                      <w:lang w:val="es-MX"/>
-                    </w:rPr>
-                    <m:t>*</m:t>
-                  </m:r>
-                  <m:sSub>
-                    <m:sSubPr>
-                      <m:ctrlPr>
-                        <w:rPr>
-                          <w:rFonts w:ascii="Cambria Math" w:hAnsi="Cambria Math" w:cstheme="majorHAnsi"/>
-                          <w:i/>
-                          <w:lang w:val="es-MX"/>
-                        </w:rPr>
-                      </m:ctrlPr>
-                    </m:sSubPr>
-                    <m:e>
-                      <m:r>
-                        <w:rPr>
-                          <w:rFonts w:ascii="Cambria Math" w:hAnsi="Cambria Math" w:cstheme="majorHAnsi"/>
-                          <w:lang w:val="es-MX"/>
-                        </w:rPr>
-                        <m:t>S</m:t>
-                      </m:r>
-                    </m:e>
-                    <m:sub>
-                      <m:r>
-                        <w:rPr>
-                          <w:rFonts w:ascii="Cambria Math" w:hAnsi="Cambria Math" w:cstheme="majorHAnsi"/>
-                          <w:lang w:val="es-MX"/>
-                        </w:rPr>
-                        <m:t>i</m:t>
-                      </m:r>
-                    </m:sub>
-                  </m:sSub>
-                  <m:r>
-                    <w:rPr>
-                      <w:rFonts w:ascii="Cambria Math" w:hAnsi="Cambria Math" w:cstheme="majorHAnsi"/>
-                      <w:lang w:val="es-MX"/>
-                    </w:rPr>
-                    <m:t>)</m:t>
-                  </m:r>
-                </m:e>
-                <m:sup>
-                  <m:r>
-                    <w:rPr>
-                      <w:rFonts w:ascii="Cambria Math" w:hAnsi="Cambria Math" w:cstheme="majorHAnsi"/>
-                      <w:lang w:val="es-MX"/>
-                    </w:rPr>
-                    <m:t>2</m:t>
-                  </m:r>
-                </m:sup>
-              </m:sSup>
-            </m:num>
-            <m:den>
-              <m:d>
-                <m:dPr>
-                  <m:ctrlPr>
-                    <w:rPr>
-                      <w:rFonts w:ascii="Cambria Math" w:hAnsi="Cambria Math" w:cstheme="majorHAnsi"/>
-                      <w:i/>
-                      <w:lang w:val="es-MX"/>
-                    </w:rPr>
-                  </m:ctrlPr>
-                </m:dPr>
-                <m:e>
-                  <m:f>
-                    <m:fPr>
-                      <m:ctrlPr>
-                        <w:rPr>
-                          <w:rFonts w:ascii="Cambria Math" w:hAnsi="Cambria Math" w:cstheme="majorHAnsi"/>
-                          <w:i/>
-                          <w:lang w:val="es-MX"/>
-                        </w:rPr>
-                      </m:ctrlPr>
-                    </m:fPr>
-                    <m:num>
-                      <m:sSub>
-                        <m:sSubPr>
-                          <m:ctrlPr>
-                            <w:rPr>
-                              <w:rFonts w:ascii="Cambria Math" w:hAnsi="Cambria Math" w:cstheme="majorHAnsi"/>
-                              <w:i/>
-                              <w:lang w:val="es-MX"/>
-                            </w:rPr>
-                          </m:ctrlPr>
-                        </m:sSubPr>
-                        <m:e>
-                          <m:r>
-                            <w:rPr>
-                              <w:rFonts w:ascii="Cambria Math" w:hAnsi="Cambria Math" w:cstheme="majorHAnsi"/>
-                              <w:lang w:val="es-MX"/>
-                            </w:rPr>
-                            <m:t>N</m:t>
-                          </m:r>
-                        </m:e>
-                        <m:sub>
-                          <m:r>
-                            <w:rPr>
-                              <w:rFonts w:ascii="Cambria Math" w:hAnsi="Cambria Math" w:cstheme="majorHAnsi"/>
-                              <w:lang w:val="es-MX"/>
-                            </w:rPr>
-                            <m:t>i</m:t>
-                          </m:r>
-                        </m:sub>
-                      </m:sSub>
-                      <m:r>
-                        <w:rPr>
-                          <w:rFonts w:ascii="Cambria Math" w:hAnsi="Cambria Math" w:cstheme="majorHAnsi"/>
-                          <w:lang w:val="es-MX"/>
-                        </w:rPr>
-                        <m:t>-1</m:t>
-                      </m:r>
-                    </m:num>
-                    <m:den>
-                      <m:sSub>
-                        <m:sSubPr>
-                          <m:ctrlPr>
-                            <w:rPr>
-                              <w:rFonts w:ascii="Cambria Math" w:hAnsi="Cambria Math" w:cstheme="majorHAnsi"/>
-                              <w:i/>
-                              <w:lang w:val="es-MX"/>
-                            </w:rPr>
-                          </m:ctrlPr>
-                        </m:sSubPr>
-                        <m:e>
-                          <m:r>
-                            <w:rPr>
-                              <w:rFonts w:ascii="Cambria Math" w:hAnsi="Cambria Math" w:cstheme="majorHAnsi"/>
-                              <w:lang w:val="es-MX"/>
-                            </w:rPr>
-                            <m:t>N</m:t>
-                          </m:r>
-                        </m:e>
-                        <m:sub>
-                          <m:r>
-                            <w:rPr>
-                              <w:rFonts w:ascii="Cambria Math" w:hAnsi="Cambria Math" w:cstheme="majorHAnsi"/>
-                              <w:lang w:val="es-MX"/>
-                            </w:rPr>
-                            <m:t>i</m:t>
-                          </m:r>
-                        </m:sub>
-                      </m:sSub>
-                    </m:den>
-                  </m:f>
-                </m:e>
-              </m:d>
-              <m:r>
-                <w:rPr>
-                  <w:rFonts w:ascii="Cambria Math" w:hAnsi="Cambria Math" w:cstheme="majorHAnsi"/>
-                  <w:lang w:val="es-MX"/>
-                </w:rPr>
-                <m:t>*</m:t>
-              </m:r>
-              <m:sSup>
-                <m:sSupPr>
-                  <m:ctrlPr>
-                    <w:rPr>
-                      <w:rFonts w:ascii="Cambria Math" w:hAnsi="Cambria Math" w:cstheme="majorHAnsi"/>
-                      <w:i/>
-                      <w:lang w:val="es-MX"/>
-                    </w:rPr>
-                  </m:ctrlPr>
-                </m:sSupPr>
-                <m:e>
-                  <m:d>
-                    <m:dPr>
-                      <m:ctrlPr>
-                        <w:rPr>
-                          <w:rFonts w:ascii="Cambria Math" w:hAnsi="Cambria Math" w:cstheme="majorHAnsi"/>
-                          <w:i/>
-                          <w:lang w:val="es-MX"/>
-                        </w:rPr>
-                      </m:ctrlPr>
-                    </m:dPr>
-                    <m:e>
-                      <m:f>
-                        <m:fPr>
-                          <m:ctrlPr>
-                            <w:rPr>
-                              <w:rFonts w:ascii="Cambria Math" w:hAnsi="Cambria Math" w:cstheme="majorHAnsi"/>
-                              <w:i/>
-                              <w:lang w:val="es-MX"/>
-                            </w:rPr>
-                          </m:ctrlPr>
-                        </m:fPr>
-                        <m:num>
-                          <m:r>
-                            <w:rPr>
-                              <w:rFonts w:ascii="Cambria Math" w:hAnsi="Cambria Math" w:cstheme="majorHAnsi"/>
-                              <w:lang w:val="es-MX"/>
-                            </w:rPr>
-                            <m:t>e*v</m:t>
-                          </m:r>
-                        </m:num>
-                        <m:den>
-                          <m:r>
-                            <w:rPr>
-                              <w:rFonts w:ascii="Cambria Math" w:hAnsi="Cambria Math" w:cstheme="majorHAnsi"/>
-                              <w:lang w:val="es-MX"/>
-                            </w:rPr>
-                            <m:t>z</m:t>
-                          </m:r>
-                        </m:den>
-                      </m:f>
-                    </m:e>
-                  </m:d>
-                </m:e>
-                <m:sup>
-                  <m:r>
-                    <w:rPr>
-                      <w:rFonts w:ascii="Cambria Math" w:hAnsi="Cambria Math" w:cstheme="majorHAnsi"/>
-                      <w:lang w:val="es-MX"/>
-                    </w:rPr>
-                    <m:t>2</m:t>
-                  </m:r>
-                </m:sup>
-              </m:sSup>
-              <m:r>
-                <w:rPr>
-                  <w:rFonts w:ascii="Cambria Math" w:hAnsi="Cambria Math" w:cstheme="majorHAnsi"/>
-                  <w:lang w:val="es-MX"/>
-                </w:rPr>
-                <m:t>+</m:t>
-              </m:r>
-              <m:sSub>
-                <m:sSubPr>
-                  <m:ctrlPr>
-                    <w:rPr>
-                      <w:rFonts w:ascii="Cambria Math" w:hAnsi="Cambria Math" w:cstheme="majorHAnsi"/>
-                      <w:i/>
-                      <w:lang w:val="es-MX"/>
-                    </w:rPr>
-                  </m:ctrlPr>
-                </m:sSubPr>
-                <m:e>
-                  <m:r>
-                    <w:rPr>
-                      <w:rFonts w:ascii="Cambria Math" w:hAnsi="Cambria Math" w:cstheme="majorHAnsi"/>
-                      <w:lang w:val="es-MX"/>
-                    </w:rPr>
-                    <m:t>N</m:t>
-                  </m:r>
-                </m:e>
-                <m:sub>
-                  <m:r>
-                    <w:rPr>
-                      <w:rFonts w:ascii="Cambria Math" w:hAnsi="Cambria Math" w:cstheme="majorHAnsi"/>
-                      <w:lang w:val="es-MX"/>
-                    </w:rPr>
-                    <m:t>i</m:t>
-                  </m:r>
-                </m:sub>
-              </m:sSub>
-              <m:r>
-                <w:rPr>
-                  <w:rFonts w:ascii="Cambria Math" w:hAnsi="Cambria Math" w:cstheme="majorHAnsi"/>
-                  <w:lang w:val="es-MX"/>
-                </w:rPr>
-                <m:t>*</m:t>
-              </m:r>
-              <m:sSup>
-                <m:sSupPr>
-                  <m:ctrlPr>
-                    <w:rPr>
-                      <w:rFonts w:ascii="Cambria Math" w:hAnsi="Cambria Math" w:cstheme="majorHAnsi"/>
-                      <w:i/>
-                      <w:lang w:val="es-MX"/>
-                    </w:rPr>
-                  </m:ctrlPr>
-                </m:sSupPr>
-                <m:e>
-                  <m:sSub>
-                    <m:sSubPr>
-                      <m:ctrlPr>
-                        <w:rPr>
-                          <w:rFonts w:ascii="Cambria Math" w:hAnsi="Cambria Math" w:cstheme="majorHAnsi"/>
-                          <w:i/>
-                          <w:lang w:val="es-MX"/>
-                        </w:rPr>
-                      </m:ctrlPr>
-                    </m:sSubPr>
-                    <m:e>
-                      <m:r>
-                        <w:rPr>
-                          <w:rFonts w:ascii="Cambria Math" w:hAnsi="Cambria Math" w:cstheme="majorHAnsi"/>
-                          <w:lang w:val="es-MX"/>
-                        </w:rPr>
-                        <m:t>S</m:t>
-                      </m:r>
-                    </m:e>
-                    <m:sub>
-                      <m:r>
-                        <w:rPr>
-                          <w:rFonts w:ascii="Cambria Math" w:hAnsi="Cambria Math" w:cstheme="majorHAnsi"/>
-                          <w:lang w:val="es-MX"/>
-                        </w:rPr>
-                        <m:t>i</m:t>
-                      </m:r>
-                    </m:sub>
-                  </m:sSub>
-                </m:e>
-                <m:sup>
-                  <m:r>
-                    <w:rPr>
-                      <w:rFonts w:ascii="Cambria Math" w:hAnsi="Cambria Math" w:cstheme="majorHAnsi"/>
-                      <w:lang w:val="es-MX"/>
-                    </w:rPr>
-                    <m:t>2</m:t>
-                  </m:r>
-                </m:sup>
-              </m:sSup>
-            </m:den>
-          </m:f>
-          <m:r>
-            <w:rPr>
-              <w:rFonts w:ascii="Cambria Math" w:hAnsi="Cambria Math" w:cstheme="majorHAnsi"/>
-              <w:lang w:val="es-MX"/>
-            </w:rPr>
-            <m:t>*</m:t>
-          </m:r>
-          <m:f>
-            <m:fPr>
-              <m:ctrlPr>
-                <w:rPr>
-                  <w:rFonts w:ascii="Cambria Math" w:hAnsi="Cambria Math" w:cstheme="majorHAnsi"/>
-                  <w:i/>
-                  <w:lang w:val="es-MX"/>
-                </w:rPr>
-              </m:ctrlPr>
-            </m:fPr>
-            <m:num>
-              <m:r>
-                <w:rPr>
-                  <w:rFonts w:ascii="Cambria Math" w:hAnsi="Cambria Math" w:cstheme="majorHAnsi"/>
-                  <w:lang w:val="es-MX"/>
-                </w:rPr>
-                <m:t>1</m:t>
-              </m:r>
-            </m:num>
-            <m:den>
-              <m:r>
-                <w:rPr>
-                  <w:rFonts w:ascii="Cambria Math" w:hAnsi="Cambria Math" w:cstheme="majorHAnsi"/>
-                  <w:lang w:val="es-MX"/>
-                </w:rPr>
-                <m:t>(1-</m:t>
-              </m:r>
-              <m:sSub>
-                <m:sSubPr>
-                  <m:ctrlPr>
-                    <w:rPr>
-                      <w:rFonts w:ascii="Cambria Math" w:hAnsi="Cambria Math" w:cstheme="majorHAnsi"/>
-                      <w:i/>
-                      <w:lang w:val="es-MX"/>
-                    </w:rPr>
-                  </m:ctrlPr>
-                </m:sSubPr>
-                <m:e>
-                  <m:r>
-                    <w:rPr>
-                      <w:rFonts w:ascii="Cambria Math" w:hAnsi="Cambria Math" w:cstheme="majorHAnsi"/>
-                      <w:lang w:val="es-MX"/>
-                    </w:rPr>
-                    <m:t>Tnr</m:t>
-                  </m:r>
-                </m:e>
-                <m:sub>
-                  <m:r>
-                    <w:rPr>
-                      <w:rFonts w:ascii="Cambria Math" w:hAnsi="Cambria Math" w:cstheme="majorHAnsi"/>
-                      <w:lang w:val="es-MX"/>
-                    </w:rPr>
-                    <m:t>i</m:t>
-                  </m:r>
-                </m:sub>
-              </m:sSub>
-              <m:r>
-                <w:rPr>
-                  <w:rFonts w:ascii="Cambria Math" w:hAnsi="Cambria Math" w:cstheme="majorHAnsi"/>
-                  <w:lang w:val="es-MX"/>
-                </w:rPr>
-                <m:t>)</m:t>
-              </m:r>
-            </m:den>
-          </m:f>
-        </m:oMath>
-      </m:oMathPara>
-    </w:p>
-    <w:p>
-      <w:pPr>
-        <w:jc w:val="both"/>
-        <w:rPr>
-          <w:rFonts w:asciiTheme="majorHAnsi" w:hAnsiTheme="majorHAnsi" w:cstheme="majorHAnsi"/>
-          <w:lang w:val="es-MX"/>
-        </w:rPr>
-      </w:pPr>
-    </w:p>
-    <w:p>
-      <w:pPr>
         <w:pStyle w:val="Prrafodelista"/>
         <w:numPr>
           <w:ilvl w:val="0"/>
-          <w:numId w:val="13"/>
+          <w:numId w:val="14"/>
         </w:numPr>
         <w:spacing w:after="160" w:line="259" w:lineRule="auto"/>
         <w:jc w:val="both"/>
@@ -11302,1586 +11193,64 @@
           <w:rFonts w:asciiTheme="majorHAnsi" w:hAnsiTheme="majorHAnsi" w:cstheme="majorHAnsi"/>
           <w:lang w:val="es-MX"/>
         </w:rPr>
-        <w:t>ni = Tamaño de la muestra por dominio</w:t>
+        <w:t xml:space="preserve">El cálculo del tamaño para una submuestra se lo ha realizado a manera de ejercicio, sin embargo, cabe aclarar que debido a la </w:t>
       </w:r>
       <w:r>
         <w:rPr>
           <w:rFonts w:asciiTheme="majorHAnsi" w:hAnsiTheme="majorHAnsi" w:cstheme="majorHAnsi"/>
           <w:lang w:val="es-MX"/>
         </w:rPr>
-        <w:t>.</w:t>
-      </w:r>
-    </w:p>
-    <w:p>
-      <w:pPr>
-        <w:pStyle w:val="Prrafodelista"/>
-        <w:numPr>
-          <w:ilvl w:val="0"/>
-          <w:numId w:val="13"/>
-        </w:numPr>
-        <w:spacing w:after="160" w:line="259" w:lineRule="auto"/>
-        <w:jc w:val="both"/>
-        <w:rPr>
-          <w:rFonts w:asciiTheme="majorHAnsi" w:hAnsiTheme="majorHAnsi" w:cstheme="majorHAnsi"/>
-          <w:lang w:val="es-MX"/>
-        </w:rPr>
-      </w:pPr>
-      <w:r>
-        <w:rPr>
-          <w:rFonts w:asciiTheme="majorHAnsi" w:hAnsiTheme="majorHAnsi" w:cstheme="majorHAnsi"/>
-          <w:lang w:val="es-MX"/>
-        </w:rPr>
-        <w:t>Ni = Tamaño del dominio i</w:t>
+        <w:t>deficiencia</w:t>
       </w:r>
       <w:r>
         <w:rPr>
           <w:rFonts w:asciiTheme="majorHAnsi" w:hAnsiTheme="majorHAnsi" w:cstheme="majorHAnsi"/>
           <w:lang w:val="es-MX"/>
         </w:rPr>
-        <w:t>.</w:t>
-      </w:r>
-    </w:p>
-    <w:p>
-      <w:pPr>
-        <w:pStyle w:val="Prrafodelista"/>
-        <w:numPr>
-          <w:ilvl w:val="0"/>
-          <w:numId w:val="13"/>
-        </w:numPr>
-        <w:spacing w:after="160" w:line="259" w:lineRule="auto"/>
-        <w:jc w:val="both"/>
-        <w:rPr>
-          <w:rFonts w:asciiTheme="majorHAnsi" w:hAnsiTheme="majorHAnsi" w:cstheme="majorHAnsi"/>
-          <w:lang w:val="es-MX"/>
-        </w:rPr>
-      </w:pPr>
-      <w:r>
-        <w:rPr>
-          <w:rFonts w:asciiTheme="majorHAnsi" w:hAnsiTheme="majorHAnsi" w:cstheme="majorHAnsi"/>
-          <w:lang w:val="es-MX"/>
-        </w:rPr>
-        <w:t xml:space="preserve">Si = </w:t>
-      </w:r>
-      <w:proofErr w:type="spellStart"/>
-      <w:r>
-        <w:rPr>
-          <w:rFonts w:asciiTheme="majorHAnsi" w:hAnsiTheme="majorHAnsi" w:cstheme="majorHAnsi"/>
-          <w:lang w:val="es-MX"/>
-        </w:rPr>
-        <w:t>Cuasivarianza</w:t>
-      </w:r>
-      <w:proofErr w:type="spellEnd"/>
-      <w:r>
-        <w:rPr>
-          <w:rFonts w:asciiTheme="majorHAnsi" w:hAnsiTheme="majorHAnsi" w:cstheme="majorHAnsi"/>
-          <w:lang w:val="es-MX"/>
-        </w:rPr>
-        <w:t xml:space="preserve"> del dominio i</w:t>
+        <w:t xml:space="preserve"> en la cobertura estos resultados </w:t>
       </w:r>
       <w:r>
         <w:rPr>
           <w:rFonts w:asciiTheme="majorHAnsi" w:hAnsiTheme="majorHAnsi" w:cstheme="majorHAnsi"/>
           <w:lang w:val="es-MX"/>
         </w:rPr>
-        <w:t>.</w:t>
-      </w:r>
-    </w:p>
-    <w:p>
-      <w:pPr>
-        <w:pStyle w:val="Prrafodelista"/>
-        <w:numPr>
-          <w:ilvl w:val="0"/>
-          <w:numId w:val="13"/>
-        </w:numPr>
-        <w:spacing w:after="160" w:line="259" w:lineRule="auto"/>
-        <w:jc w:val="both"/>
-        <w:rPr>
-          <w:rFonts w:asciiTheme="majorHAnsi" w:hAnsiTheme="majorHAnsi" w:cstheme="majorHAnsi"/>
-          <w:lang w:val="es-MX"/>
-        </w:rPr>
-      </w:pPr>
-      <w:proofErr w:type="spellStart"/>
-      <w:r>
-        <w:rPr>
-          <w:rFonts w:asciiTheme="majorHAnsi" w:hAnsiTheme="majorHAnsi" w:cstheme="majorHAnsi"/>
-          <w:lang w:val="es-MX"/>
-        </w:rPr>
-        <w:t>e</w:t>
-      </w:r>
-      <w:proofErr w:type="spellEnd"/>
-      <w:r>
-        <w:rPr>
-          <w:rFonts w:asciiTheme="majorHAnsi" w:hAnsiTheme="majorHAnsi" w:cstheme="majorHAnsi"/>
-          <w:lang w:val="es-MX"/>
-        </w:rPr>
-        <w:t xml:space="preserve"> = Error relativo máximo admisible</w:t>
+        <w:t xml:space="preserve">y metodologías </w:t>
       </w:r>
       <w:r>
         <w:rPr>
           <w:rFonts w:asciiTheme="majorHAnsi" w:hAnsiTheme="majorHAnsi" w:cstheme="majorHAnsi"/>
           <w:lang w:val="es-MX"/>
         </w:rPr>
-        <w:t>.</w:t>
-      </w:r>
-    </w:p>
-    <w:p>
-      <w:pPr>
-        <w:pStyle w:val="Prrafodelista"/>
-        <w:numPr>
-          <w:ilvl w:val="0"/>
-          <w:numId w:val="13"/>
-        </w:numPr>
-        <w:spacing w:after="160" w:line="259" w:lineRule="auto"/>
-        <w:jc w:val="both"/>
-        <w:rPr>
-          <w:rFonts w:asciiTheme="majorHAnsi" w:hAnsiTheme="majorHAnsi" w:cstheme="majorHAnsi"/>
-          <w:lang w:val="es-MX"/>
-        </w:rPr>
-      </w:pPr>
-      <w:r>
-        <w:rPr>
-          <w:rFonts w:asciiTheme="majorHAnsi" w:hAnsiTheme="majorHAnsi" w:cstheme="majorHAnsi"/>
-          <w:lang w:val="es-MX"/>
-        </w:rPr>
-        <w:t>z = Coeficiente que representa el nivel de seguridad o confianza</w:t>
+        <w:t>no pueden ser considerados como definitivos</w:t>
       </w:r>
       <w:r>
         <w:rPr>
           <w:rFonts w:asciiTheme="majorHAnsi" w:hAnsiTheme="majorHAnsi" w:cstheme="majorHAnsi"/>
           <w:lang w:val="es-MX"/>
         </w:rPr>
-        <w:t>.</w:t>
-      </w:r>
-    </w:p>
-    <w:p>
-      <w:pPr>
-        <w:pStyle w:val="Prrafodelista"/>
-        <w:numPr>
-          <w:ilvl w:val="0"/>
-          <w:numId w:val="13"/>
-        </w:numPr>
-        <w:spacing w:after="160" w:line="259" w:lineRule="auto"/>
-        <w:jc w:val="both"/>
-        <w:rPr>
-          <w:rFonts w:asciiTheme="majorHAnsi" w:hAnsiTheme="majorHAnsi" w:cstheme="majorHAnsi"/>
-          <w:lang w:val="es-MX"/>
-        </w:rPr>
-      </w:pPr>
-      <w:r>
-        <w:rPr>
-          <w:rFonts w:asciiTheme="majorHAnsi" w:hAnsiTheme="majorHAnsi" w:cstheme="majorHAnsi"/>
-          <w:lang w:val="es-MX"/>
-        </w:rPr>
-        <w:t>vi = ventas totales en el dominio i</w:t>
+        <w:t xml:space="preserve"> o ideales para la aplicación en un escenario real</w:t>
       </w:r>
       <w:r>
         <w:rPr>
           <w:rFonts w:asciiTheme="majorHAnsi" w:hAnsiTheme="majorHAnsi" w:cstheme="majorHAnsi"/>
           <w:lang w:val="es-MX"/>
         </w:rPr>
-        <w:t>.</w:t>
-      </w:r>
-    </w:p>
-    <w:p>
-      <w:pPr>
-        <w:pStyle w:val="Prrafodelista"/>
-        <w:numPr>
-          <w:ilvl w:val="0"/>
-          <w:numId w:val="13"/>
-        </w:numPr>
-        <w:spacing w:after="160" w:line="259" w:lineRule="auto"/>
-        <w:jc w:val="both"/>
-        <w:rPr>
-          <w:rFonts w:asciiTheme="majorHAnsi" w:hAnsiTheme="majorHAnsi" w:cstheme="majorHAnsi"/>
-          <w:lang w:val="es-MX"/>
-        </w:rPr>
-      </w:pPr>
-      <w:proofErr w:type="spellStart"/>
-      <w:r>
-        <w:rPr>
-          <w:rFonts w:asciiTheme="majorHAnsi" w:hAnsiTheme="majorHAnsi" w:cstheme="majorHAnsi"/>
-          <w:lang w:val="es-MX"/>
-        </w:rPr>
-        <w:t>tnri</w:t>
-      </w:r>
-      <w:proofErr w:type="spellEnd"/>
-      <w:r>
-        <w:rPr>
-          <w:rFonts w:asciiTheme="majorHAnsi" w:hAnsiTheme="majorHAnsi" w:cstheme="majorHAnsi"/>
-          <w:lang w:val="es-MX"/>
-        </w:rPr>
-        <w:t xml:space="preserve"> = Tasa de no respuesta del dominio</w:t>
+        <w:t xml:space="preserve">. Adicionalmente, no se contaron con los precios levantados en la prueba piloto, los datos facilitados sirven </w:t>
       </w:r>
       <w:r>
         <w:rPr>
           <w:rFonts w:asciiTheme="majorHAnsi" w:hAnsiTheme="majorHAnsi" w:cstheme="majorHAnsi"/>
           <w:lang w:val="es-MX"/>
         </w:rPr>
-        <w:t xml:space="preserve"> i.</w:t>
-      </w:r>
-    </w:p>
-    <w:p>
-      <w:pPr>
-        <w:jc w:val="both"/>
-        <w:rPr>
-          <w:rFonts w:asciiTheme="majorHAnsi" w:hAnsiTheme="majorHAnsi" w:cstheme="majorHAnsi"/>
-          <w:lang w:val="es-MX"/>
-        </w:rPr>
-      </w:pPr>
-      <w:r>
-        <w:rPr>
-          <w:rFonts w:asciiTheme="majorHAnsi" w:hAnsiTheme="majorHAnsi" w:cstheme="majorHAnsi"/>
-          <w:lang w:val="es-MX"/>
-        </w:rPr>
-        <w:t xml:space="preserve">Para definir la tasa de no respuesta (TNR) en cada uno de los dominios, se usó como referencia las </w:t>
-      </w:r>
-      <w:proofErr w:type="spellStart"/>
-      <w:r>
-        <w:rPr>
-          <w:rFonts w:asciiTheme="majorHAnsi" w:hAnsiTheme="majorHAnsi" w:cstheme="majorHAnsi"/>
-          <w:lang w:val="es-MX"/>
-        </w:rPr>
-        <w:t>TNR´s</w:t>
-      </w:r>
-      <w:proofErr w:type="spellEnd"/>
-      <w:r>
-        <w:rPr>
-          <w:rFonts w:asciiTheme="majorHAnsi" w:hAnsiTheme="majorHAnsi" w:cstheme="majorHAnsi"/>
-          <w:lang w:val="es-MX"/>
-        </w:rPr>
-        <w:t xml:space="preserve"> resultantes de la Encuesta Estructural Empresarial (ENESEM-2021). Para los dominios en los que no se especifica una TNR se realizó un promedio acorde a los tamaños de las empresas y actividad principal.</w:t>
-      </w:r>
-    </w:p>
-    <w:p>
-      <w:pPr>
-        <w:jc w:val="both"/>
-        <w:rPr>
-          <w:rFonts w:asciiTheme="majorHAnsi" w:hAnsiTheme="majorHAnsi" w:cstheme="majorHAnsi"/>
-          <w:lang w:val="es-MX"/>
-        </w:rPr>
-      </w:pPr>
-    </w:p>
-    <w:p>
-      <w:pPr>
-        <w:jc w:val="both"/>
-        <w:rPr>
-          <w:rFonts w:asciiTheme="majorHAnsi" w:hAnsiTheme="majorHAnsi" w:cstheme="majorHAnsi"/>
-          <w:lang w:val="es-MX"/>
-        </w:rPr>
-      </w:pPr>
-    </w:p>
-    <w:p>
-      <w:pPr>
-        <w:jc w:val="both"/>
-        <w:rPr>
-          <w:rFonts w:asciiTheme="majorHAnsi" w:hAnsiTheme="majorHAnsi" w:cstheme="majorHAnsi"/>
-          <w:lang w:val="es-MX"/>
-        </w:rPr>
-      </w:pPr>
-    </w:p>
-    <w:p>
-      <w:pPr>
-        <w:jc w:val="both"/>
-        <w:rPr>
-          <w:rFonts w:asciiTheme="majorHAnsi" w:hAnsiTheme="majorHAnsi" w:cstheme="majorHAnsi"/>
-          <w:b/>
-          <w:lang w:val="es-MX"/>
-        </w:rPr>
-      </w:pPr>
-      <w:r>
-        <w:rPr>
-          <w:rFonts w:asciiTheme="majorHAnsi" w:hAnsiTheme="majorHAnsi" w:cstheme="majorHAnsi"/>
-          <w:b/>
-          <w:lang w:val="es-MX"/>
-        </w:rPr>
-        <w:t>Selección de la muestra</w:t>
-      </w:r>
-    </w:p>
-    <w:p>
-      <w:pPr>
-        <w:jc w:val="both"/>
-        <w:rPr>
-          <w:rFonts w:asciiTheme="majorHAnsi" w:hAnsiTheme="majorHAnsi" w:cstheme="majorHAnsi"/>
-          <w:b/>
-          <w:lang w:val="es-MX"/>
-        </w:rPr>
-      </w:pPr>
-    </w:p>
-    <w:p>
-      <w:pPr>
-        <w:jc w:val="both"/>
-        <w:rPr>
-          <w:rFonts w:asciiTheme="majorHAnsi" w:hAnsiTheme="majorHAnsi" w:cstheme="majorHAnsi"/>
-          <w:lang w:val="es-MX"/>
-        </w:rPr>
-      </w:pPr>
-      <w:r>
-        <w:rPr>
-          <w:rFonts w:asciiTheme="majorHAnsi" w:hAnsiTheme="majorHAnsi" w:cstheme="majorHAnsi"/>
-          <w:lang w:val="es-MX"/>
-        </w:rPr>
-        <w:t>Con la estratificación realizada</w:t>
+        <w:t>únicamente</w:t>
       </w:r>
       <w:r>
         <w:rPr>
           <w:rFonts w:asciiTheme="majorHAnsi" w:hAnsiTheme="majorHAnsi" w:cstheme="majorHAnsi"/>
           <w:lang w:val="es-MX"/>
         </w:rPr>
-        <w:t xml:space="preserve"> dentro de cada uno de los dominios </w:t>
+        <w:t xml:space="preserve"> como ejemplo.</w:t>
       </w:r>
-      <w:r>
-        <w:rPr>
-          <w:rFonts w:asciiTheme="majorHAnsi" w:hAnsiTheme="majorHAnsi" w:cstheme="majorHAnsi"/>
-          <w:lang w:val="es-MX"/>
-        </w:rPr>
-        <w:t xml:space="preserve">a nivel de </w:t>
-      </w:r>
-      <w:r>
-        <w:rPr>
-          <w:rFonts w:asciiTheme="majorHAnsi" w:hAnsiTheme="majorHAnsi" w:cstheme="majorHAnsi"/>
-          <w:lang w:val="es-MX"/>
-        </w:rPr>
-        <w:t xml:space="preserve">Código CIIU </w:t>
-      </w:r>
-      <w:proofErr w:type="spellStart"/>
-      <w:r>
-        <w:rPr>
-          <w:rFonts w:asciiTheme="majorHAnsi" w:hAnsiTheme="majorHAnsi" w:cstheme="majorHAnsi"/>
-          <w:lang w:val="es-MX"/>
-        </w:rPr>
-        <w:t>Rev</w:t>
-      </w:r>
-      <w:proofErr w:type="spellEnd"/>
-      <w:r>
-        <w:rPr>
-          <w:rFonts w:asciiTheme="majorHAnsi" w:hAnsiTheme="majorHAnsi" w:cstheme="majorHAnsi"/>
-          <w:lang w:val="es-MX"/>
-        </w:rPr>
-        <w:t xml:space="preserve"> 4 - 6 dígitos, se realiza una distribución</w:t>
-      </w:r>
-      <w:r>
-        <w:rPr>
-          <w:rFonts w:asciiTheme="majorHAnsi" w:hAnsiTheme="majorHAnsi" w:cstheme="majorHAnsi"/>
-          <w:lang w:val="es-MX"/>
-        </w:rPr>
-        <w:t xml:space="preserve"> proporcional al tamaño (PPT). </w:t>
-      </w:r>
-      <w:r>
-        <w:rPr>
-          <w:rFonts w:asciiTheme="majorHAnsi" w:hAnsiTheme="majorHAnsi" w:cstheme="majorHAnsi"/>
-          <w:lang w:val="es-MX"/>
-        </w:rPr>
-        <w:t xml:space="preserve">Con esto se busca obtener la representatividad de cada uno de los Códigos CIIU </w:t>
-      </w:r>
-      <w:proofErr w:type="spellStart"/>
-      <w:r>
-        <w:rPr>
-          <w:rFonts w:asciiTheme="majorHAnsi" w:hAnsiTheme="majorHAnsi" w:cstheme="majorHAnsi"/>
-          <w:lang w:val="es-MX"/>
-        </w:rPr>
-        <w:t>Rev</w:t>
-      </w:r>
-      <w:proofErr w:type="spellEnd"/>
-      <w:r>
-        <w:rPr>
-          <w:rFonts w:asciiTheme="majorHAnsi" w:hAnsiTheme="majorHAnsi" w:cstheme="majorHAnsi"/>
-          <w:lang w:val="es-MX"/>
-        </w:rPr>
-        <w:t xml:space="preserve"> 4 – 6 dígitos en la muestra. La estratificación se refiere a la subdivisión de una población determinada en subconjuntos con características propias. Esta acción se lleva a cabo como una etapa previa a la selección de la muestra, utilizando variables que aportan información para todas las unidades de la población. El objetivo de la estratificación nos permite mejorar la eficiencia del diseño maestral mediante la disminución de la varianza de los estimadores. La distribución por estratos </w:t>
-      </w:r>
-      <w:r>
-        <w:rPr>
-          <w:rFonts w:asciiTheme="majorHAnsi" w:hAnsiTheme="majorHAnsi" w:cstheme="majorHAnsi"/>
-          <w:lang w:val="es-MX"/>
-        </w:rPr>
-        <w:t>está</w:t>
-      </w:r>
-      <w:r>
-        <w:rPr>
-          <w:rFonts w:asciiTheme="majorHAnsi" w:hAnsiTheme="majorHAnsi" w:cstheme="majorHAnsi"/>
-          <w:lang w:val="es-MX"/>
-        </w:rPr>
-        <w:t xml:space="preserve"> construida de la siguiente manera:</w:t>
-      </w:r>
-    </w:p>
-    <w:p>
-      <w:pPr>
-        <w:jc w:val="both"/>
-        <w:rPr>
-          <w:rFonts w:asciiTheme="majorHAnsi" w:hAnsiTheme="majorHAnsi" w:cstheme="majorHAnsi"/>
-          <w:lang w:val="es-MX"/>
-        </w:rPr>
-      </w:pPr>
-    </w:p>
-    <w:p>
-      <w:pPr>
-        <w:jc w:val="both"/>
-        <w:rPr>
-          <w:rFonts w:asciiTheme="majorHAnsi" w:hAnsiTheme="majorHAnsi" w:cstheme="majorHAnsi"/>
-          <w:lang w:val="es-MX"/>
-        </w:rPr>
-      </w:pPr>
-      <m:oMathPara>
-        <m:oMath>
-          <m:sSub>
-            <m:sSubPr>
-              <m:ctrlPr>
-                <w:rPr>
-                  <w:rFonts w:ascii="Cambria Math" w:hAnsi="Cambria Math" w:cstheme="majorHAnsi"/>
-                  <w:i/>
-                  <w:lang w:val="es-MX"/>
-                </w:rPr>
-              </m:ctrlPr>
-            </m:sSubPr>
-            <m:e>
-              <m:r>
-                <w:rPr>
-                  <w:rFonts w:ascii="Cambria Math" w:hAnsi="Cambria Math" w:cstheme="majorHAnsi"/>
-                  <w:lang w:val="es-MX"/>
-                </w:rPr>
-                <m:t>n</m:t>
-              </m:r>
-            </m:e>
-            <m:sub>
-              <m:sSub>
-                <m:sSubPr>
-                  <m:ctrlPr>
-                    <w:rPr>
-                      <w:rFonts w:ascii="Cambria Math" w:hAnsi="Cambria Math" w:cstheme="majorHAnsi"/>
-                      <w:i/>
-                      <w:lang w:val="es-MX"/>
-                    </w:rPr>
-                  </m:ctrlPr>
-                </m:sSubPr>
-                <m:e>
-                  <m:r>
-                    <w:rPr>
-                      <w:rFonts w:ascii="Cambria Math" w:hAnsi="Cambria Math" w:cstheme="majorHAnsi"/>
-                      <w:lang w:val="es-MX"/>
-                    </w:rPr>
-                    <m:t>i</m:t>
-                  </m:r>
-                </m:e>
-                <m:sub>
-                  <m:r>
-                    <w:rPr>
-                      <w:rFonts w:ascii="Cambria Math" w:hAnsi="Cambria Math" w:cstheme="majorHAnsi"/>
-                      <w:lang w:val="es-MX"/>
-                    </w:rPr>
-                    <m:t>h</m:t>
-                  </m:r>
-                </m:sub>
-              </m:sSub>
-            </m:sub>
-          </m:sSub>
-          <m:r>
-            <w:rPr>
-              <w:rFonts w:ascii="Cambria Math" w:hAnsi="Cambria Math" w:cstheme="majorHAnsi"/>
-              <w:lang w:val="es-MX"/>
-            </w:rPr>
-            <m:t>=</m:t>
-          </m:r>
-          <m:r>
-            <w:rPr>
-              <w:rFonts w:ascii="Cambria Math" w:eastAsiaTheme="minorEastAsia" w:hAnsi="Cambria Math" w:cstheme="majorHAnsi"/>
-              <w:lang w:val="es-MX"/>
-            </w:rPr>
-            <m:t xml:space="preserve"> </m:t>
-          </m:r>
-          <m:sSub>
-            <m:sSubPr>
-              <m:ctrlPr>
-                <w:rPr>
-                  <w:rFonts w:ascii="Cambria Math" w:eastAsiaTheme="minorEastAsia" w:hAnsi="Cambria Math" w:cstheme="majorHAnsi"/>
-                  <w:i/>
-                  <w:lang w:val="es-MX"/>
-                </w:rPr>
-              </m:ctrlPr>
-            </m:sSubPr>
-            <m:e>
-              <m:r>
-                <w:rPr>
-                  <w:rFonts w:ascii="Cambria Math" w:eastAsiaTheme="minorEastAsia" w:hAnsi="Cambria Math" w:cstheme="majorHAnsi"/>
-                  <w:lang w:val="es-MX"/>
-                </w:rPr>
-                <m:t>n</m:t>
-              </m:r>
-            </m:e>
-            <m:sub>
-              <m:r>
-                <w:rPr>
-                  <w:rFonts w:ascii="Cambria Math" w:eastAsiaTheme="minorEastAsia" w:hAnsi="Cambria Math" w:cstheme="majorHAnsi"/>
-                  <w:lang w:val="es-MX"/>
-                </w:rPr>
-                <m:t>i</m:t>
-              </m:r>
-            </m:sub>
-          </m:sSub>
-          <m:r>
-            <w:rPr>
-              <w:rFonts w:ascii="Cambria Math" w:eastAsiaTheme="minorEastAsia" w:hAnsi="Cambria Math" w:cstheme="majorHAnsi"/>
-              <w:lang w:val="es-MX"/>
-            </w:rPr>
-            <m:t>*</m:t>
-          </m:r>
-          <m:f>
-            <m:fPr>
-              <m:ctrlPr>
-                <w:rPr>
-                  <w:rFonts w:ascii="Cambria Math" w:eastAsiaTheme="minorEastAsia" w:hAnsi="Cambria Math" w:cstheme="majorHAnsi"/>
-                  <w:i/>
-                  <w:lang w:val="es-MX"/>
-                </w:rPr>
-              </m:ctrlPr>
-            </m:fPr>
-            <m:num>
-              <m:sSub>
-                <m:sSubPr>
-                  <m:ctrlPr>
-                    <w:rPr>
-                      <w:rFonts w:ascii="Cambria Math" w:eastAsiaTheme="minorEastAsia" w:hAnsi="Cambria Math" w:cstheme="majorHAnsi"/>
-                      <w:i/>
-                      <w:lang w:val="es-MX"/>
-                    </w:rPr>
-                  </m:ctrlPr>
-                </m:sSubPr>
-                <m:e>
-                  <m:r>
-                    <w:rPr>
-                      <w:rFonts w:ascii="Cambria Math" w:eastAsiaTheme="minorEastAsia" w:hAnsi="Cambria Math" w:cstheme="majorHAnsi"/>
-                      <w:lang w:val="es-MX"/>
-                    </w:rPr>
-                    <m:t>N</m:t>
-                  </m:r>
-                </m:e>
-                <m:sub>
-                  <m:sSub>
-                    <m:sSubPr>
-                      <m:ctrlPr>
-                        <w:rPr>
-                          <w:rFonts w:ascii="Cambria Math" w:eastAsiaTheme="minorEastAsia" w:hAnsi="Cambria Math" w:cstheme="majorHAnsi"/>
-                          <w:i/>
-                          <w:lang w:val="es-MX"/>
-                        </w:rPr>
-                      </m:ctrlPr>
-                    </m:sSubPr>
-                    <m:e>
-                      <m:r>
-                        <w:rPr>
-                          <w:rFonts w:ascii="Cambria Math" w:eastAsiaTheme="minorEastAsia" w:hAnsi="Cambria Math" w:cstheme="majorHAnsi"/>
-                          <w:lang w:val="es-MX"/>
-                        </w:rPr>
-                        <m:t>i</m:t>
-                      </m:r>
-                    </m:e>
-                    <m:sub>
-                      <m:r>
-                        <w:rPr>
-                          <w:rFonts w:ascii="Cambria Math" w:eastAsiaTheme="minorEastAsia" w:hAnsi="Cambria Math" w:cstheme="majorHAnsi"/>
-                          <w:lang w:val="es-MX"/>
-                        </w:rPr>
-                        <m:t>h</m:t>
-                      </m:r>
-                    </m:sub>
-                  </m:sSub>
-                </m:sub>
-              </m:sSub>
-            </m:num>
-            <m:den>
-              <m:nary>
-                <m:naryPr>
-                  <m:chr m:val="∑"/>
-                  <m:limLoc m:val="undOvr"/>
-                  <m:ctrlPr>
-                    <w:rPr>
-                      <w:rFonts w:ascii="Cambria Math" w:eastAsiaTheme="minorEastAsia" w:hAnsi="Cambria Math" w:cstheme="majorHAnsi"/>
-                      <w:i/>
-                      <w:lang w:val="es-MX"/>
-                    </w:rPr>
-                  </m:ctrlPr>
-                </m:naryPr>
-                <m:sub>
-                  <m:r>
-                    <w:rPr>
-                      <w:rFonts w:ascii="Cambria Math" w:eastAsiaTheme="minorEastAsia" w:hAnsi="Cambria Math" w:cstheme="majorHAnsi"/>
-                      <w:lang w:val="es-MX"/>
-                    </w:rPr>
-                    <m:t>h=1</m:t>
-                  </m:r>
-                </m:sub>
-                <m:sup>
-                  <m:sSub>
-                    <m:sSubPr>
-                      <m:ctrlPr>
-                        <w:rPr>
-                          <w:rFonts w:ascii="Cambria Math" w:eastAsiaTheme="minorEastAsia" w:hAnsi="Cambria Math" w:cstheme="majorHAnsi"/>
-                          <w:i/>
-                          <w:lang w:val="es-MX"/>
-                        </w:rPr>
-                      </m:ctrlPr>
-                    </m:sSubPr>
-                    <m:e>
-                      <m:r>
-                        <w:rPr>
-                          <w:rFonts w:ascii="Cambria Math" w:eastAsiaTheme="minorEastAsia" w:hAnsi="Cambria Math" w:cstheme="majorHAnsi"/>
-                          <w:lang w:val="es-MX"/>
-                        </w:rPr>
-                        <m:t>H</m:t>
-                      </m:r>
-                    </m:e>
-                    <m:sub>
-                      <m:r>
-                        <w:rPr>
-                          <w:rFonts w:ascii="Cambria Math" w:eastAsiaTheme="minorEastAsia" w:hAnsi="Cambria Math" w:cstheme="majorHAnsi"/>
-                          <w:lang w:val="es-MX"/>
-                        </w:rPr>
-                        <m:t>i</m:t>
-                      </m:r>
-                    </m:sub>
-                  </m:sSub>
-                </m:sup>
-                <m:e>
-                  <m:sSub>
-                    <m:sSubPr>
-                      <m:ctrlPr>
-                        <w:rPr>
-                          <w:rFonts w:ascii="Cambria Math" w:eastAsiaTheme="minorEastAsia" w:hAnsi="Cambria Math" w:cstheme="majorHAnsi"/>
-                          <w:i/>
-                          <w:lang w:val="es-MX"/>
-                        </w:rPr>
-                      </m:ctrlPr>
-                    </m:sSubPr>
-                    <m:e>
-                      <m:r>
-                        <w:rPr>
-                          <w:rFonts w:ascii="Cambria Math" w:eastAsiaTheme="minorEastAsia" w:hAnsi="Cambria Math" w:cstheme="majorHAnsi"/>
-                          <w:lang w:val="es-MX"/>
-                        </w:rPr>
-                        <m:t>N</m:t>
-                      </m:r>
-                    </m:e>
-                    <m:sub>
-                      <m:sSub>
-                        <m:sSubPr>
-                          <m:ctrlPr>
-                            <w:rPr>
-                              <w:rFonts w:ascii="Cambria Math" w:eastAsiaTheme="minorEastAsia" w:hAnsi="Cambria Math" w:cstheme="majorHAnsi"/>
-                              <w:i/>
-                              <w:lang w:val="es-MX"/>
-                            </w:rPr>
-                          </m:ctrlPr>
-                        </m:sSubPr>
-                        <m:e>
-                          <m:r>
-                            <w:rPr>
-                              <w:rFonts w:ascii="Cambria Math" w:eastAsiaTheme="minorEastAsia" w:hAnsi="Cambria Math" w:cstheme="majorHAnsi"/>
-                              <w:lang w:val="es-MX"/>
-                            </w:rPr>
-                            <m:t>i</m:t>
-                          </m:r>
-                        </m:e>
-                        <m:sub>
-                          <m:r>
-                            <w:rPr>
-                              <w:rFonts w:ascii="Cambria Math" w:eastAsiaTheme="minorEastAsia" w:hAnsi="Cambria Math" w:cstheme="majorHAnsi"/>
-                              <w:lang w:val="es-MX"/>
-                            </w:rPr>
-                            <m:t>h</m:t>
-                          </m:r>
-                        </m:sub>
-                      </m:sSub>
-                    </m:sub>
-                  </m:sSub>
-                </m:e>
-              </m:nary>
-            </m:den>
-          </m:f>
-        </m:oMath>
-      </m:oMathPara>
-    </w:p>
-    <w:p>
-      <w:pPr>
-        <w:jc w:val="both"/>
-        <w:rPr>
-          <w:rFonts w:asciiTheme="majorHAnsi" w:hAnsiTheme="majorHAnsi" w:cstheme="majorHAnsi"/>
-          <w:lang w:val="es-MX"/>
-        </w:rPr>
-      </w:pPr>
-      <w:proofErr w:type="gramStart"/>
-      <w:r>
-        <w:rPr>
-          <w:rFonts w:asciiTheme="majorHAnsi" w:hAnsiTheme="majorHAnsi" w:cstheme="majorHAnsi"/>
-          <w:lang w:val="es-MX"/>
-        </w:rPr>
-        <w:t>donde</w:t>
-      </w:r>
-      <w:proofErr w:type="gramEnd"/>
-      <w:r>
-        <w:rPr>
-          <w:rFonts w:asciiTheme="majorHAnsi" w:hAnsiTheme="majorHAnsi" w:cstheme="majorHAnsi"/>
-          <w:lang w:val="es-MX"/>
-        </w:rPr>
-        <w:t>:</w:t>
-      </w:r>
-    </w:p>
-    <w:p>
-      <w:pPr>
-        <w:pStyle w:val="Prrafodelista"/>
-        <w:numPr>
-          <w:ilvl w:val="0"/>
-          <w:numId w:val="17"/>
-        </w:numPr>
-        <w:spacing w:line="259" w:lineRule="auto"/>
-        <w:jc w:val="both"/>
-        <w:rPr>
-          <w:rFonts w:asciiTheme="majorHAnsi" w:hAnsiTheme="majorHAnsi" w:cstheme="majorHAnsi"/>
-          <w:lang w:val="es-MX"/>
-        </w:rPr>
-      </w:pPr>
-      <w:r>
-        <w:rPr>
-          <w:rFonts w:ascii="Cambria Math" w:hAnsi="Cambria Math" w:cs="Cambria Math"/>
-          <w:lang w:val="es-MX"/>
-        </w:rPr>
-        <w:t>𝑛𝑖ℎ</w:t>
-      </w:r>
-      <w:r>
-        <w:rPr>
-          <w:rFonts w:asciiTheme="majorHAnsi" w:hAnsiTheme="majorHAnsi" w:cstheme="majorHAnsi"/>
-          <w:lang w:val="es-MX"/>
-        </w:rPr>
-        <w:t xml:space="preserve"> = </w:t>
-      </w:r>
-      <w:r>
-        <w:rPr>
-          <w:rFonts w:ascii="Cambria Math" w:hAnsi="Cambria Math" w:cs="Cambria Math"/>
-          <w:lang w:val="es-MX"/>
-        </w:rPr>
-        <w:t>𝑀𝑢𝑒𝑠𝑡𝑟𝑎</w:t>
-      </w:r>
-      <w:r>
-        <w:rPr>
-          <w:rFonts w:asciiTheme="majorHAnsi" w:hAnsiTheme="majorHAnsi" w:cstheme="majorHAnsi"/>
-          <w:lang w:val="es-MX"/>
-        </w:rPr>
-        <w:t xml:space="preserve"> </w:t>
-      </w:r>
-      <w:r>
-        <w:rPr>
-          <w:rFonts w:ascii="Cambria Math" w:hAnsi="Cambria Math" w:cs="Cambria Math"/>
-          <w:lang w:val="es-MX"/>
-        </w:rPr>
-        <w:t>𝑝𝑎𝑟𝑎</w:t>
-      </w:r>
-      <w:r>
-        <w:rPr>
-          <w:rFonts w:asciiTheme="majorHAnsi" w:hAnsiTheme="majorHAnsi" w:cstheme="majorHAnsi"/>
-          <w:lang w:val="es-MX"/>
-        </w:rPr>
-        <w:t xml:space="preserve"> </w:t>
-      </w:r>
-      <w:r>
-        <w:rPr>
-          <w:rFonts w:ascii="Cambria Math" w:hAnsi="Cambria Math" w:cs="Cambria Math"/>
-          <w:lang w:val="es-MX"/>
-        </w:rPr>
-        <w:t>𝑒𝑙</w:t>
-      </w:r>
-      <w:r>
-        <w:rPr>
-          <w:rFonts w:asciiTheme="majorHAnsi" w:hAnsiTheme="majorHAnsi" w:cstheme="majorHAnsi"/>
-          <w:lang w:val="es-MX"/>
-        </w:rPr>
-        <w:t xml:space="preserve"> </w:t>
-      </w:r>
-      <w:r>
-        <w:rPr>
-          <w:rFonts w:ascii="Cambria Math" w:hAnsi="Cambria Math" w:cs="Cambria Math"/>
-          <w:lang w:val="es-MX"/>
-        </w:rPr>
-        <w:t>𝑒𝑠𝑡𝑟𝑎𝑡𝑜</w:t>
-      </w:r>
-      <w:r>
-        <w:rPr>
-          <w:rFonts w:asciiTheme="majorHAnsi" w:hAnsiTheme="majorHAnsi" w:cstheme="majorHAnsi"/>
-          <w:lang w:val="es-MX"/>
-        </w:rPr>
-        <w:t xml:space="preserve"> </w:t>
-      </w:r>
-      <w:r>
-        <w:rPr>
-          <w:rFonts w:ascii="Cambria Math" w:hAnsi="Cambria Math" w:cs="Cambria Math"/>
-          <w:lang w:val="es-MX"/>
-        </w:rPr>
-        <w:t>ℎ</w:t>
-      </w:r>
-      <w:r>
-        <w:rPr>
-          <w:rFonts w:asciiTheme="majorHAnsi" w:hAnsiTheme="majorHAnsi" w:cstheme="majorHAnsi"/>
-          <w:lang w:val="es-MX"/>
-        </w:rPr>
-        <w:t xml:space="preserve"> </w:t>
-      </w:r>
-      <w:r>
-        <w:rPr>
-          <w:rFonts w:ascii="Cambria Math" w:hAnsi="Cambria Math" w:cs="Cambria Math"/>
-          <w:lang w:val="es-MX"/>
-        </w:rPr>
-        <w:t>𝑑𝑒𝑙</w:t>
-      </w:r>
-      <w:r>
-        <w:rPr>
-          <w:rFonts w:asciiTheme="majorHAnsi" w:hAnsiTheme="majorHAnsi" w:cstheme="majorHAnsi"/>
-          <w:lang w:val="es-MX"/>
-        </w:rPr>
-        <w:t xml:space="preserve"> </w:t>
-      </w:r>
-      <w:r>
-        <w:rPr>
-          <w:rFonts w:ascii="Cambria Math" w:hAnsi="Cambria Math" w:cs="Cambria Math"/>
-          <w:lang w:val="es-MX"/>
-        </w:rPr>
-        <w:t>𝑑𝑜𝑚𝑖𝑛𝑖𝑜</w:t>
-      </w:r>
-      <w:r>
-        <w:rPr>
-          <w:rFonts w:asciiTheme="majorHAnsi" w:hAnsiTheme="majorHAnsi" w:cstheme="majorHAnsi"/>
-          <w:lang w:val="es-MX"/>
-        </w:rPr>
-        <w:t xml:space="preserve"> </w:t>
-      </w:r>
-      <w:r>
-        <w:rPr>
-          <w:rFonts w:ascii="Cambria Math" w:hAnsi="Cambria Math" w:cs="Cambria Math"/>
-          <w:lang w:val="es-MX"/>
-        </w:rPr>
-        <w:t>𝑑𝑒</w:t>
-      </w:r>
-      <w:r>
-        <w:rPr>
-          <w:rFonts w:asciiTheme="majorHAnsi" w:hAnsiTheme="majorHAnsi" w:cstheme="majorHAnsi"/>
-          <w:lang w:val="es-MX"/>
-        </w:rPr>
-        <w:t xml:space="preserve"> </w:t>
-      </w:r>
-      <w:r>
-        <w:rPr>
-          <w:rFonts w:ascii="Cambria Math" w:hAnsi="Cambria Math" w:cs="Cambria Math"/>
-          <w:lang w:val="es-MX"/>
-        </w:rPr>
-        <w:t>𝑑𝑖𝑠𝑒</w:t>
-      </w:r>
-      <w:r>
-        <w:rPr>
-          <w:rFonts w:asciiTheme="majorHAnsi" w:hAnsiTheme="majorHAnsi" w:cstheme="majorHAnsi"/>
-          <w:lang w:val="es-MX"/>
-        </w:rPr>
-        <w:t>ñ</w:t>
-      </w:r>
-      <w:r>
-        <w:rPr>
-          <w:rFonts w:ascii="Cambria Math" w:hAnsi="Cambria Math" w:cs="Cambria Math"/>
-          <w:lang w:val="es-MX"/>
-        </w:rPr>
-        <w:t>𝑜</w:t>
-      </w:r>
-      <w:r>
-        <w:rPr>
-          <w:rFonts w:asciiTheme="majorHAnsi" w:hAnsiTheme="majorHAnsi" w:cstheme="majorHAnsi"/>
-          <w:lang w:val="es-MX"/>
-        </w:rPr>
-        <w:t xml:space="preserve"> </w:t>
-      </w:r>
-      <w:r>
-        <w:rPr>
-          <w:rFonts w:ascii="Cambria Math" w:hAnsi="Cambria Math" w:cs="Cambria Math"/>
-          <w:lang w:val="es-MX"/>
-        </w:rPr>
-        <w:t>𝑖</w:t>
-      </w:r>
-      <w:r>
-        <w:rPr>
-          <w:rFonts w:asciiTheme="majorHAnsi" w:hAnsiTheme="majorHAnsi" w:cstheme="majorHAnsi"/>
-          <w:lang w:val="es-MX"/>
-        </w:rPr>
-        <w:t>.</w:t>
-      </w:r>
-    </w:p>
-    <w:p>
-      <w:pPr>
-        <w:pStyle w:val="Prrafodelista"/>
-        <w:numPr>
-          <w:ilvl w:val="0"/>
-          <w:numId w:val="17"/>
-        </w:numPr>
-        <w:spacing w:line="259" w:lineRule="auto"/>
-        <w:jc w:val="both"/>
-        <w:rPr>
-          <w:rFonts w:asciiTheme="majorHAnsi" w:hAnsiTheme="majorHAnsi" w:cstheme="majorHAnsi"/>
-          <w:lang w:val="es-MX"/>
-        </w:rPr>
-      </w:pPr>
-      <w:r>
-        <w:rPr>
-          <w:rFonts w:ascii="Cambria Math" w:hAnsi="Cambria Math" w:cs="Cambria Math"/>
-          <w:lang w:val="es-MX"/>
-        </w:rPr>
-        <w:t>𝑛𝑖</w:t>
-      </w:r>
-      <w:r>
-        <w:rPr>
-          <w:rFonts w:asciiTheme="majorHAnsi" w:hAnsiTheme="majorHAnsi" w:cstheme="majorHAnsi"/>
-          <w:lang w:val="es-MX"/>
-        </w:rPr>
-        <w:t xml:space="preserve"> = </w:t>
-      </w:r>
-      <w:r>
-        <w:rPr>
-          <w:rFonts w:ascii="Cambria Math" w:hAnsi="Cambria Math" w:cs="Cambria Math"/>
-          <w:lang w:val="es-MX"/>
-        </w:rPr>
-        <w:t>𝑇𝑎𝑚𝑎</w:t>
-      </w:r>
-      <w:r>
-        <w:rPr>
-          <w:rFonts w:asciiTheme="majorHAnsi" w:hAnsiTheme="majorHAnsi" w:cstheme="majorHAnsi"/>
-          <w:lang w:val="es-MX"/>
-        </w:rPr>
-        <w:t>ñ</w:t>
-      </w:r>
-      <w:r>
-        <w:rPr>
-          <w:rFonts w:ascii="Cambria Math" w:hAnsi="Cambria Math" w:cs="Cambria Math"/>
-          <w:lang w:val="es-MX"/>
-        </w:rPr>
-        <w:t>𝑜</w:t>
-      </w:r>
-      <w:r>
-        <w:rPr>
-          <w:rFonts w:asciiTheme="majorHAnsi" w:hAnsiTheme="majorHAnsi" w:cstheme="majorHAnsi"/>
-          <w:lang w:val="es-MX"/>
-        </w:rPr>
-        <w:t xml:space="preserve"> </w:t>
-      </w:r>
-      <w:r>
-        <w:rPr>
-          <w:rFonts w:ascii="Cambria Math" w:hAnsi="Cambria Math" w:cs="Cambria Math"/>
-          <w:lang w:val="es-MX"/>
-        </w:rPr>
-        <w:t>𝑑𝑒</w:t>
-      </w:r>
-      <w:r>
-        <w:rPr>
-          <w:rFonts w:asciiTheme="majorHAnsi" w:hAnsiTheme="majorHAnsi" w:cstheme="majorHAnsi"/>
-          <w:lang w:val="es-MX"/>
-        </w:rPr>
-        <w:t xml:space="preserve"> </w:t>
-      </w:r>
-      <w:r>
-        <w:rPr>
-          <w:rFonts w:ascii="Cambria Math" w:hAnsi="Cambria Math" w:cs="Cambria Math"/>
-          <w:lang w:val="es-MX"/>
-        </w:rPr>
-        <w:t>𝑚𝑢𝑒𝑠𝑡𝑟𝑎</w:t>
-      </w:r>
-      <w:r>
-        <w:rPr>
-          <w:rFonts w:asciiTheme="majorHAnsi" w:hAnsiTheme="majorHAnsi" w:cstheme="majorHAnsi"/>
-          <w:lang w:val="es-MX"/>
-        </w:rPr>
-        <w:t xml:space="preserve"> </w:t>
-      </w:r>
-      <w:r>
-        <w:rPr>
-          <w:rFonts w:ascii="Cambria Math" w:hAnsi="Cambria Math" w:cs="Cambria Math"/>
-          <w:lang w:val="es-MX"/>
-        </w:rPr>
-        <w:t>𝑑𝑒𝑙</w:t>
-      </w:r>
-      <w:r>
-        <w:rPr>
-          <w:rFonts w:asciiTheme="majorHAnsi" w:hAnsiTheme="majorHAnsi" w:cstheme="majorHAnsi"/>
-          <w:lang w:val="es-MX"/>
-        </w:rPr>
-        <w:t xml:space="preserve"> </w:t>
-      </w:r>
-      <w:r>
-        <w:rPr>
-          <w:rFonts w:ascii="Cambria Math" w:hAnsi="Cambria Math" w:cs="Cambria Math"/>
-          <w:lang w:val="es-MX"/>
-        </w:rPr>
-        <w:t>𝑑𝑜𝑚𝑖𝑛𝑖𝑜</w:t>
-      </w:r>
-      <w:r>
-        <w:rPr>
-          <w:rFonts w:asciiTheme="majorHAnsi" w:hAnsiTheme="majorHAnsi" w:cstheme="majorHAnsi"/>
-          <w:lang w:val="es-MX"/>
-        </w:rPr>
-        <w:t xml:space="preserve"> </w:t>
-      </w:r>
-      <w:r>
-        <w:rPr>
-          <w:rFonts w:ascii="Cambria Math" w:hAnsi="Cambria Math" w:cs="Cambria Math"/>
-          <w:lang w:val="es-MX"/>
-        </w:rPr>
-        <w:t>𝑑𝑒</w:t>
-      </w:r>
-      <w:r>
-        <w:rPr>
-          <w:rFonts w:asciiTheme="majorHAnsi" w:hAnsiTheme="majorHAnsi" w:cstheme="majorHAnsi"/>
-          <w:lang w:val="es-MX"/>
-        </w:rPr>
-        <w:t xml:space="preserve"> </w:t>
-      </w:r>
-      <w:r>
-        <w:rPr>
-          <w:rFonts w:ascii="Cambria Math" w:hAnsi="Cambria Math" w:cs="Cambria Math"/>
-          <w:lang w:val="es-MX"/>
-        </w:rPr>
-        <w:t>𝑑𝑖𝑠𝑒</w:t>
-      </w:r>
-      <w:r>
-        <w:rPr>
-          <w:rFonts w:asciiTheme="majorHAnsi" w:hAnsiTheme="majorHAnsi" w:cstheme="majorHAnsi"/>
-          <w:lang w:val="es-MX"/>
-        </w:rPr>
-        <w:t>ñ</w:t>
-      </w:r>
-      <w:r>
-        <w:rPr>
-          <w:rFonts w:ascii="Cambria Math" w:hAnsi="Cambria Math" w:cs="Cambria Math"/>
-          <w:lang w:val="es-MX"/>
-        </w:rPr>
-        <w:t>𝑜</w:t>
-      </w:r>
-      <w:r>
-        <w:rPr>
-          <w:rFonts w:asciiTheme="majorHAnsi" w:hAnsiTheme="majorHAnsi" w:cstheme="majorHAnsi"/>
-          <w:lang w:val="es-MX"/>
-        </w:rPr>
-        <w:t xml:space="preserve"> </w:t>
-      </w:r>
-      <w:r>
-        <w:rPr>
-          <w:rFonts w:ascii="Cambria Math" w:hAnsi="Cambria Math" w:cs="Cambria Math"/>
-          <w:lang w:val="es-MX"/>
-        </w:rPr>
-        <w:t>𝑖</w:t>
-      </w:r>
-      <w:r>
-        <w:rPr>
-          <w:rFonts w:asciiTheme="majorHAnsi" w:hAnsiTheme="majorHAnsi" w:cstheme="majorHAnsi"/>
-          <w:lang w:val="es-MX"/>
-        </w:rPr>
-        <w:t>.</w:t>
-      </w:r>
-    </w:p>
-    <w:p>
-      <w:pPr>
-        <w:pStyle w:val="Prrafodelista"/>
-        <w:numPr>
-          <w:ilvl w:val="0"/>
-          <w:numId w:val="17"/>
-        </w:numPr>
-        <w:spacing w:line="259" w:lineRule="auto"/>
-        <w:jc w:val="both"/>
-        <w:rPr>
-          <w:rFonts w:asciiTheme="majorHAnsi" w:hAnsiTheme="majorHAnsi" w:cstheme="majorHAnsi"/>
-          <w:lang w:val="es-MX"/>
-        </w:rPr>
-      </w:pPr>
-      <w:r>
-        <w:rPr>
-          <w:rFonts w:ascii="Cambria Math" w:hAnsi="Cambria Math" w:cs="Cambria Math"/>
-          <w:lang w:val="es-MX"/>
-        </w:rPr>
-        <w:t>𝑁𝑖ℎ</w:t>
-      </w:r>
-      <w:r>
-        <w:rPr>
-          <w:rFonts w:asciiTheme="majorHAnsi" w:hAnsiTheme="majorHAnsi" w:cstheme="majorHAnsi"/>
-          <w:lang w:val="es-MX"/>
-        </w:rPr>
-        <w:t xml:space="preserve"> = </w:t>
-      </w:r>
-      <w:r>
-        <w:rPr>
-          <w:rFonts w:ascii="Cambria Math" w:hAnsi="Cambria Math" w:cs="Cambria Math"/>
-          <w:lang w:val="es-MX"/>
-        </w:rPr>
-        <w:t>𝑇𝑎𝑚𝑎</w:t>
-      </w:r>
-      <w:r>
-        <w:rPr>
-          <w:rFonts w:asciiTheme="majorHAnsi" w:hAnsiTheme="majorHAnsi" w:cstheme="majorHAnsi"/>
-          <w:lang w:val="es-MX"/>
-        </w:rPr>
-        <w:t>ñ</w:t>
-      </w:r>
-      <w:r>
-        <w:rPr>
-          <w:rFonts w:ascii="Cambria Math" w:hAnsi="Cambria Math" w:cs="Cambria Math"/>
-          <w:lang w:val="es-MX"/>
-        </w:rPr>
-        <w:t>𝑜</w:t>
-      </w:r>
-      <w:r>
-        <w:rPr>
-          <w:rFonts w:asciiTheme="majorHAnsi" w:hAnsiTheme="majorHAnsi" w:cstheme="majorHAnsi"/>
-          <w:lang w:val="es-MX"/>
-        </w:rPr>
-        <w:t xml:space="preserve"> </w:t>
-      </w:r>
-      <w:r>
-        <w:rPr>
-          <w:rFonts w:ascii="Cambria Math" w:hAnsi="Cambria Math" w:cs="Cambria Math"/>
-          <w:lang w:val="es-MX"/>
-        </w:rPr>
-        <w:t>𝑑𝑒𝑙</w:t>
-      </w:r>
-      <w:r>
-        <w:rPr>
-          <w:rFonts w:asciiTheme="majorHAnsi" w:hAnsiTheme="majorHAnsi" w:cstheme="majorHAnsi"/>
-          <w:lang w:val="es-MX"/>
-        </w:rPr>
-        <w:t xml:space="preserve"> </w:t>
-      </w:r>
-      <w:r>
-        <w:rPr>
-          <w:rFonts w:ascii="Cambria Math" w:hAnsi="Cambria Math" w:cs="Cambria Math"/>
-          <w:lang w:val="es-MX"/>
-        </w:rPr>
-        <w:t>𝑒𝑠𝑡𝑟𝑎𝑡𝑜</w:t>
-      </w:r>
-      <w:r>
-        <w:rPr>
-          <w:rFonts w:asciiTheme="majorHAnsi" w:hAnsiTheme="majorHAnsi" w:cstheme="majorHAnsi"/>
-          <w:lang w:val="es-MX"/>
-        </w:rPr>
-        <w:t xml:space="preserve"> </w:t>
-      </w:r>
-      <w:r>
-        <w:rPr>
-          <w:rFonts w:ascii="Cambria Math" w:hAnsi="Cambria Math" w:cs="Cambria Math"/>
-          <w:lang w:val="es-MX"/>
-        </w:rPr>
-        <w:t>ℎ</w:t>
-      </w:r>
-      <w:r>
-        <w:rPr>
-          <w:rFonts w:asciiTheme="majorHAnsi" w:hAnsiTheme="majorHAnsi" w:cstheme="majorHAnsi"/>
-          <w:lang w:val="es-MX"/>
-        </w:rPr>
-        <w:t xml:space="preserve"> </w:t>
-      </w:r>
-      <w:r>
-        <w:rPr>
-          <w:rFonts w:ascii="Cambria Math" w:hAnsi="Cambria Math" w:cs="Cambria Math"/>
-          <w:lang w:val="es-MX"/>
-        </w:rPr>
-        <w:t>𝑑𝑒𝑙</w:t>
-      </w:r>
-      <w:r>
-        <w:rPr>
-          <w:rFonts w:asciiTheme="majorHAnsi" w:hAnsiTheme="majorHAnsi" w:cstheme="majorHAnsi"/>
-          <w:lang w:val="es-MX"/>
-        </w:rPr>
-        <w:t xml:space="preserve"> </w:t>
-      </w:r>
-      <w:r>
-        <w:rPr>
-          <w:rFonts w:ascii="Cambria Math" w:hAnsi="Cambria Math" w:cs="Cambria Math"/>
-          <w:lang w:val="es-MX"/>
-        </w:rPr>
-        <w:t>𝑑𝑜𝑚𝑖𝑛𝑖𝑜</w:t>
-      </w:r>
-      <w:r>
-        <w:rPr>
-          <w:rFonts w:asciiTheme="majorHAnsi" w:hAnsiTheme="majorHAnsi" w:cstheme="majorHAnsi"/>
-          <w:lang w:val="es-MX"/>
-        </w:rPr>
-        <w:t xml:space="preserve"> </w:t>
-      </w:r>
-      <w:r>
-        <w:rPr>
-          <w:rFonts w:ascii="Cambria Math" w:hAnsi="Cambria Math" w:cs="Cambria Math"/>
-          <w:lang w:val="es-MX"/>
-        </w:rPr>
-        <w:t>𝑑𝑒</w:t>
-      </w:r>
-      <w:r>
-        <w:rPr>
-          <w:rFonts w:asciiTheme="majorHAnsi" w:hAnsiTheme="majorHAnsi" w:cstheme="majorHAnsi"/>
-          <w:lang w:val="es-MX"/>
-        </w:rPr>
-        <w:t xml:space="preserve"> </w:t>
-      </w:r>
-      <w:r>
-        <w:rPr>
-          <w:rFonts w:ascii="Cambria Math" w:hAnsi="Cambria Math" w:cs="Cambria Math"/>
-          <w:lang w:val="es-MX"/>
-        </w:rPr>
-        <w:t>𝑑𝑖𝑠𝑒</w:t>
-      </w:r>
-      <w:r>
-        <w:rPr>
-          <w:rFonts w:asciiTheme="majorHAnsi" w:hAnsiTheme="majorHAnsi" w:cstheme="majorHAnsi"/>
-          <w:lang w:val="es-MX"/>
-        </w:rPr>
-        <w:t>ñ</w:t>
-      </w:r>
-      <w:r>
-        <w:rPr>
-          <w:rFonts w:ascii="Cambria Math" w:hAnsi="Cambria Math" w:cs="Cambria Math"/>
-          <w:lang w:val="es-MX"/>
-        </w:rPr>
-        <w:t>𝑜</w:t>
-      </w:r>
-      <w:r>
-        <w:rPr>
-          <w:rFonts w:asciiTheme="majorHAnsi" w:hAnsiTheme="majorHAnsi" w:cstheme="majorHAnsi"/>
-          <w:lang w:val="es-MX"/>
-        </w:rPr>
-        <w:t xml:space="preserve"> </w:t>
-      </w:r>
-      <w:r>
-        <w:rPr>
-          <w:rFonts w:ascii="Cambria Math" w:hAnsi="Cambria Math" w:cs="Cambria Math"/>
-          <w:lang w:val="es-MX"/>
-        </w:rPr>
-        <w:t>𝑖</w:t>
-      </w:r>
-      <w:r>
-        <w:rPr>
-          <w:rFonts w:asciiTheme="majorHAnsi" w:hAnsiTheme="majorHAnsi" w:cstheme="majorHAnsi"/>
-          <w:lang w:val="es-MX"/>
-        </w:rPr>
-        <w:t>.</w:t>
-      </w:r>
-    </w:p>
-    <w:p>
-      <w:pPr>
-        <w:pStyle w:val="Prrafodelista"/>
-        <w:numPr>
-          <w:ilvl w:val="0"/>
-          <w:numId w:val="17"/>
-        </w:numPr>
-        <w:spacing w:line="259" w:lineRule="auto"/>
-        <w:jc w:val="both"/>
-        <w:rPr>
-          <w:rFonts w:asciiTheme="majorHAnsi" w:hAnsiTheme="majorHAnsi" w:cstheme="majorHAnsi"/>
-          <w:lang w:val="es-MX"/>
-        </w:rPr>
-      </w:pPr>
-      <w:r>
-        <w:rPr>
-          <w:rFonts w:ascii="Cambria Math" w:hAnsi="Cambria Math" w:cs="Cambria Math"/>
-          <w:lang w:val="es-MX"/>
-        </w:rPr>
-        <w:t>𝐻𝑖</w:t>
-      </w:r>
-      <w:r>
-        <w:rPr>
-          <w:rFonts w:asciiTheme="majorHAnsi" w:hAnsiTheme="majorHAnsi" w:cstheme="majorHAnsi"/>
-          <w:lang w:val="es-MX"/>
-        </w:rPr>
-        <w:t xml:space="preserve"> = </w:t>
-      </w:r>
-      <w:r>
-        <w:rPr>
-          <w:rFonts w:ascii="Cambria Math" w:hAnsi="Cambria Math" w:cs="Cambria Math"/>
-          <w:lang w:val="es-MX"/>
-        </w:rPr>
-        <w:t>𝑁</w:t>
-      </w:r>
-      <w:proofErr w:type="spellStart"/>
-      <w:r>
-        <w:rPr>
-          <w:rFonts w:asciiTheme="majorHAnsi" w:hAnsiTheme="majorHAnsi" w:cstheme="majorHAnsi"/>
-          <w:lang w:val="es-MX"/>
-        </w:rPr>
-        <w:t>ú</w:t>
-      </w:r>
-      <w:proofErr w:type="spellEnd"/>
-      <w:r>
-        <w:rPr>
-          <w:rFonts w:ascii="Cambria Math" w:hAnsi="Cambria Math" w:cs="Cambria Math"/>
-          <w:lang w:val="es-MX"/>
-        </w:rPr>
-        <w:t>𝑚𝑒𝑟𝑜</w:t>
-      </w:r>
-      <w:r>
-        <w:rPr>
-          <w:rFonts w:asciiTheme="majorHAnsi" w:hAnsiTheme="majorHAnsi" w:cstheme="majorHAnsi"/>
-          <w:lang w:val="es-MX"/>
-        </w:rPr>
-        <w:t xml:space="preserve"> </w:t>
-      </w:r>
-      <w:r>
-        <w:rPr>
-          <w:rFonts w:ascii="Cambria Math" w:hAnsi="Cambria Math" w:cs="Cambria Math"/>
-          <w:lang w:val="es-MX"/>
-        </w:rPr>
-        <w:t>𝑑𝑒</w:t>
-      </w:r>
-      <w:r>
-        <w:rPr>
-          <w:rFonts w:asciiTheme="majorHAnsi" w:hAnsiTheme="majorHAnsi" w:cstheme="majorHAnsi"/>
-          <w:lang w:val="es-MX"/>
-        </w:rPr>
-        <w:t xml:space="preserve"> </w:t>
-      </w:r>
-      <w:r>
-        <w:rPr>
-          <w:rFonts w:ascii="Cambria Math" w:hAnsi="Cambria Math" w:cs="Cambria Math"/>
-          <w:lang w:val="es-MX"/>
-        </w:rPr>
-        <w:t>𝑒𝑠𝑡𝑟𝑎𝑡𝑜𝑠</w:t>
-      </w:r>
-      <w:r>
-        <w:rPr>
-          <w:rFonts w:asciiTheme="majorHAnsi" w:hAnsiTheme="majorHAnsi" w:cstheme="majorHAnsi"/>
-          <w:lang w:val="es-MX"/>
-        </w:rPr>
-        <w:t xml:space="preserve"> </w:t>
-      </w:r>
-      <w:r>
-        <w:rPr>
-          <w:rFonts w:ascii="Cambria Math" w:hAnsi="Cambria Math" w:cs="Cambria Math"/>
-          <w:lang w:val="es-MX"/>
-        </w:rPr>
-        <w:t>𝑒𝑛</w:t>
-      </w:r>
-      <w:r>
-        <w:rPr>
-          <w:rFonts w:asciiTheme="majorHAnsi" w:hAnsiTheme="majorHAnsi" w:cstheme="majorHAnsi"/>
-          <w:lang w:val="es-MX"/>
-        </w:rPr>
-        <w:t xml:space="preserve"> </w:t>
-      </w:r>
-      <w:r>
-        <w:rPr>
-          <w:rFonts w:ascii="Cambria Math" w:hAnsi="Cambria Math" w:cs="Cambria Math"/>
-          <w:lang w:val="es-MX"/>
-        </w:rPr>
-        <w:t>𝑒𝑙</w:t>
-      </w:r>
-      <w:r>
-        <w:rPr>
-          <w:rFonts w:asciiTheme="majorHAnsi" w:hAnsiTheme="majorHAnsi" w:cstheme="majorHAnsi"/>
-          <w:lang w:val="es-MX"/>
-        </w:rPr>
-        <w:t xml:space="preserve"> </w:t>
-      </w:r>
-      <w:r>
-        <w:rPr>
-          <w:rFonts w:ascii="Cambria Math" w:hAnsi="Cambria Math" w:cs="Cambria Math"/>
-          <w:lang w:val="es-MX"/>
-        </w:rPr>
-        <w:t>𝑑𝑜𝑚𝑖𝑛𝑖𝑜</w:t>
-      </w:r>
-      <w:r>
-        <w:rPr>
-          <w:rFonts w:asciiTheme="majorHAnsi" w:hAnsiTheme="majorHAnsi" w:cstheme="majorHAnsi"/>
-          <w:lang w:val="es-MX"/>
-        </w:rPr>
-        <w:t xml:space="preserve"> </w:t>
-      </w:r>
-      <w:r>
-        <w:rPr>
-          <w:rFonts w:ascii="Cambria Math" w:hAnsi="Cambria Math" w:cs="Cambria Math"/>
-          <w:lang w:val="es-MX"/>
-        </w:rPr>
-        <w:t>𝑑𝑒</w:t>
-      </w:r>
-      <w:r>
-        <w:rPr>
-          <w:rFonts w:asciiTheme="majorHAnsi" w:hAnsiTheme="majorHAnsi" w:cstheme="majorHAnsi"/>
-          <w:lang w:val="es-MX"/>
-        </w:rPr>
-        <w:t xml:space="preserve"> </w:t>
-      </w:r>
-      <w:r>
-        <w:rPr>
-          <w:rFonts w:ascii="Cambria Math" w:hAnsi="Cambria Math" w:cs="Cambria Math"/>
-          <w:lang w:val="es-MX"/>
-        </w:rPr>
-        <w:t>𝑑𝑖𝑠𝑒</w:t>
-      </w:r>
-      <w:r>
-        <w:rPr>
-          <w:rFonts w:asciiTheme="majorHAnsi" w:hAnsiTheme="majorHAnsi" w:cstheme="majorHAnsi"/>
-          <w:lang w:val="es-MX"/>
-        </w:rPr>
-        <w:t>ñ</w:t>
-      </w:r>
-      <w:r>
-        <w:rPr>
-          <w:rFonts w:ascii="Cambria Math" w:hAnsi="Cambria Math" w:cs="Cambria Math"/>
-          <w:lang w:val="es-MX"/>
-        </w:rPr>
-        <w:t>𝑜</w:t>
-      </w:r>
-      <w:r>
-        <w:rPr>
-          <w:rFonts w:asciiTheme="majorHAnsi" w:hAnsiTheme="majorHAnsi" w:cstheme="majorHAnsi"/>
-          <w:lang w:val="es-MX"/>
-        </w:rPr>
-        <w:t xml:space="preserve"> </w:t>
-      </w:r>
-      <w:r>
-        <w:rPr>
-          <w:rFonts w:ascii="Cambria Math" w:hAnsi="Cambria Math" w:cs="Cambria Math"/>
-          <w:lang w:val="es-MX"/>
-        </w:rPr>
-        <w:t>𝑖</w:t>
-      </w:r>
-      <w:r>
-        <w:rPr>
-          <w:rFonts w:asciiTheme="majorHAnsi" w:hAnsiTheme="majorHAnsi" w:cstheme="majorHAnsi"/>
-          <w:lang w:val="es-MX"/>
-        </w:rPr>
-        <w:t>.</w:t>
-      </w:r>
-      <w:r>
-        <w:rPr>
-          <w:rFonts w:asciiTheme="majorHAnsi" w:hAnsiTheme="majorHAnsi" w:cstheme="majorHAnsi"/>
-          <w:lang w:val="es-MX"/>
-        </w:rPr>
-        <w:cr/>
-      </w:r>
-    </w:p>
-    <w:p>
-      <w:pPr>
-        <w:jc w:val="both"/>
-        <w:rPr>
-          <w:rFonts w:asciiTheme="majorHAnsi" w:hAnsiTheme="majorHAnsi" w:cstheme="majorHAnsi"/>
-          <w:lang w:val="es-MX"/>
-        </w:rPr>
-      </w:pPr>
-      <w:r>
-        <w:rPr>
-          <w:rFonts w:asciiTheme="majorHAnsi" w:hAnsiTheme="majorHAnsi" w:cstheme="majorHAnsi"/>
-          <w:lang w:val="es-MX"/>
-        </w:rPr>
-        <w:t xml:space="preserve">Para el caso de las empresas cuya actividad principal corresponde a Industrias manufactureras se está elaborando un análisis particular debido a la cantidad de empresas y Códigos CIIU </w:t>
-      </w:r>
-      <w:proofErr w:type="spellStart"/>
-      <w:r>
-        <w:rPr>
-          <w:rFonts w:asciiTheme="majorHAnsi" w:hAnsiTheme="majorHAnsi" w:cstheme="majorHAnsi"/>
-          <w:lang w:val="es-MX"/>
-        </w:rPr>
-        <w:t>Rev</w:t>
-      </w:r>
-      <w:proofErr w:type="spellEnd"/>
-      <w:r>
-        <w:rPr>
-          <w:rFonts w:asciiTheme="majorHAnsi" w:hAnsiTheme="majorHAnsi" w:cstheme="majorHAnsi"/>
-          <w:lang w:val="es-MX"/>
-        </w:rPr>
-        <w:t xml:space="preserve"> 4 - 6 dígitos para los que se desea obtener una adecuada </w:t>
-      </w:r>
-      <w:r>
-        <w:rPr>
-          <w:rFonts w:asciiTheme="majorHAnsi" w:hAnsiTheme="majorHAnsi" w:cstheme="majorHAnsi"/>
-          <w:lang w:val="es-MX"/>
-        </w:rPr>
-        <w:lastRenderedPageBreak/>
-        <w:t xml:space="preserve">representatividad, por tanto, se está planteando alternativas para el cálculo del tamaño en los dominios que pertenecen a este conjunto.  </w:t>
-      </w:r>
-    </w:p>
-    <w:p>
-      <w:pPr>
-        <w:jc w:val="both"/>
-        <w:rPr>
-          <w:rFonts w:asciiTheme="majorHAnsi" w:hAnsiTheme="majorHAnsi" w:cstheme="majorHAnsi"/>
-          <w:lang w:val="es-MX"/>
-        </w:rPr>
-      </w:pPr>
-    </w:p>
-    <w:p>
-      <w:pPr>
-        <w:jc w:val="both"/>
-        <w:rPr>
-          <w:rFonts w:asciiTheme="majorHAnsi" w:hAnsiTheme="majorHAnsi" w:cstheme="majorHAnsi"/>
-          <w:b/>
-          <w:lang w:val="es-MX"/>
-        </w:rPr>
-      </w:pPr>
-      <w:r>
-        <w:rPr>
-          <w:rFonts w:asciiTheme="majorHAnsi" w:hAnsiTheme="majorHAnsi" w:cstheme="majorHAnsi"/>
-          <w:b/>
-          <w:lang w:val="es-MX"/>
-        </w:rPr>
-        <w:t xml:space="preserve"> Conclusiones y recomendaciones</w:t>
-      </w:r>
-    </w:p>
-    <w:p>
-      <w:pPr>
-        <w:jc w:val="both"/>
-        <w:rPr>
-          <w:rFonts w:asciiTheme="majorHAnsi" w:hAnsiTheme="majorHAnsi" w:cstheme="majorHAnsi"/>
-          <w:b/>
-          <w:lang w:val="es-MX"/>
-        </w:rPr>
-      </w:pPr>
-    </w:p>
-    <w:p>
-      <w:pPr>
-        <w:pStyle w:val="Prrafodelista"/>
-        <w:numPr>
-          <w:ilvl w:val="0"/>
-          <w:numId w:val="15"/>
-        </w:numPr>
-        <w:spacing w:after="160" w:line="259" w:lineRule="auto"/>
-        <w:jc w:val="both"/>
-        <w:rPr>
-          <w:rFonts w:asciiTheme="majorHAnsi" w:hAnsiTheme="majorHAnsi" w:cstheme="majorHAnsi"/>
-          <w:lang w:val="es-MX"/>
-        </w:rPr>
-      </w:pPr>
-      <w:r>
-        <w:rPr>
-          <w:rFonts w:asciiTheme="majorHAnsi" w:hAnsiTheme="majorHAnsi" w:cstheme="majorHAnsi"/>
-          <w:lang w:val="es-MX"/>
-        </w:rPr>
-        <w:t>Para elaborar un acertado plan de diseño se debería disponer de una actualización del marco muestral completo y preciso con variables que permitan una correcta selección de empresas que son el objeto de estudio, dicha actualización debería contemplar variables como el precio de cada uno de los productos (variable de diseño ideal) que oferten cada una de las empresas presentes en el universo de estudio.</w:t>
-      </w:r>
-    </w:p>
-    <w:p>
-      <w:pPr>
-        <w:pStyle w:val="Prrafodelista"/>
-        <w:numPr>
-          <w:ilvl w:val="0"/>
-          <w:numId w:val="16"/>
-        </w:numPr>
-        <w:spacing w:after="160" w:line="259" w:lineRule="auto"/>
-        <w:jc w:val="both"/>
-        <w:rPr>
-          <w:rFonts w:asciiTheme="majorHAnsi" w:hAnsiTheme="majorHAnsi" w:cstheme="majorHAnsi"/>
-          <w:lang w:val="es-MX"/>
-        </w:rPr>
-      </w:pPr>
-      <w:r>
-        <w:rPr>
-          <w:rFonts w:asciiTheme="majorHAnsi" w:hAnsiTheme="majorHAnsi" w:cstheme="majorHAnsi"/>
-          <w:lang w:val="es-MX"/>
-        </w:rPr>
-        <w:t>El marco de muestreo disponible presenta ciertas limitaciones que no permiten una aplicabilidad directa de un muestreo probabilístico más robusto, por ejemplo, para el caso de las microempresas no se dispone de información en el campo de ventas, que es la variable que fue considerada como de diseño. Es importante señalar que la variable de diseño utilizada (Ventas Totales) no es la ideal pero es la única disponible para los cálculos del tamaño muestral en el presente ejercicio.</w:t>
-      </w:r>
-    </w:p>
-    <w:p>
-      <w:pPr>
-        <w:pStyle w:val="Prrafodelista"/>
-        <w:spacing w:after="160" w:line="259" w:lineRule="auto"/>
-        <w:jc w:val="both"/>
-        <w:rPr>
-          <w:rFonts w:asciiTheme="majorHAnsi" w:hAnsiTheme="majorHAnsi" w:cstheme="majorHAnsi"/>
-          <w:lang w:val="es-MX"/>
-        </w:rPr>
-      </w:pPr>
     </w:p>
     <w:p>
       <w:pPr>
@@ -13109,10 +11478,10 @@
           <w:lang w:val="es-MX"/>
         </w:rPr>
         <w:sectPr>
-          <w:headerReference w:type="default" r:id="rId8"/>
-          <w:footerReference w:type="even" r:id="rId9"/>
-          <w:footerReference w:type="default" r:id="rId10"/>
-          <w:headerReference w:type="first" r:id="rId11"/>
+          <w:headerReference w:type="default" r:id="rId10"/>
+          <w:footerReference w:type="even" r:id="rId11"/>
+          <w:footerReference w:type="default" r:id="rId12"/>
+          <w:headerReference w:type="first" r:id="rId13"/>
           <w:pgSz w:w="11900" w:h="16840"/>
           <w:pgMar w:top="1417" w:right="1701" w:bottom="1417" w:left="1701" w:header="708" w:footer="708" w:gutter="0"/>
           <w:cols w:space="708"/>
@@ -13542,7 +11911,7 @@
 </file>
 
 <file path=word/endnotes.xml><?xml version="1.0" encoding="utf-8"?>
-<w:endnotes xmlns:wpc="http://schemas.microsoft.com/office/word/2010/wordprocessingCanvas" xmlns:mc="http://schemas.openxmlformats.org/markup-compatibility/2006" xmlns:o="urn:schemas-microsoft-com:office:office" xmlns:r="http://schemas.openxmlformats.org/officeDocument/2006/relationships" xmlns:m="http://schemas.openxmlformats.org/officeDocument/2006/math" xmlns:v="urn:schemas-microsoft-com:vml" xmlns:wp14="http://schemas.microsoft.com/office/word/2010/wordprocessingDrawing" xmlns:wp="http://schemas.openxmlformats.org/drawingml/2006/wordprocessingDrawing" xmlns:w10="urn:schemas-microsoft-com:office:word" xmlns:w="http://schemas.openxmlformats.org/wordprocessingml/2006/main" xmlns:w14="http://schemas.microsoft.com/office/word/2010/wordml" xmlns:w15="http://schemas.microsoft.com/office/word/2012/wordml" xmlns:wpg="http://schemas.microsoft.com/office/word/2010/wordprocessingGroup" xmlns:wpi="http://schemas.microsoft.com/office/word/2010/wordprocessingInk" xmlns:wne="http://schemas.microsoft.com/office/word/2006/wordml" xmlns:wps="http://schemas.microsoft.com/office/word/2010/wordprocessingShape" mc:Ignorable="w14 w15 wp14">
+<w:endnotes xmlns:wpc="http://schemas.microsoft.com/office/word/2010/wordprocessingCanvas" xmlns:cx="http://schemas.microsoft.com/office/drawing/2014/chartex" xmlns:cx1="http://schemas.microsoft.com/office/drawing/2015/9/8/chartex" xmlns:cx2="http://schemas.microsoft.com/office/drawing/2015/10/21/chartex" xmlns:cx3="http://schemas.microsoft.com/office/drawing/2016/5/9/chartex" xmlns:cx4="http://schemas.microsoft.com/office/drawing/2016/5/10/chartex" xmlns:cx5="http://schemas.microsoft.com/office/drawing/2016/5/11/chartex" xmlns:cx6="http://schemas.microsoft.com/office/drawing/2016/5/12/chartex" xmlns:cx7="http://schemas.microsoft.com/office/drawing/2016/5/13/chartex" xmlns:cx8="http://schemas.microsoft.com/office/drawing/2016/5/14/chartex" xmlns:mc="http://schemas.openxmlformats.org/markup-compatibility/2006" xmlns:aink="http://schemas.microsoft.com/office/drawing/2016/ink" xmlns:am3d="http://schemas.microsoft.com/office/drawing/2017/model3d" xmlns:o="urn:schemas-microsoft-com:office:office" xmlns:oel="http://schemas.microsoft.com/office/2019/extlst" xmlns:r="http://schemas.openxmlformats.org/officeDocument/2006/relationships" xmlns:m="http://schemas.openxmlformats.org/officeDocument/2006/math" xmlns:v="urn:schemas-microsoft-com:vml" xmlns:wp14="http://schemas.microsoft.com/office/word/2010/wordprocessingDrawing" xmlns:wp="http://schemas.openxmlformats.org/drawingml/2006/wordprocessingDrawing" xmlns:w10="urn:schemas-microsoft-com:office:word" xmlns:w="http://schemas.openxmlformats.org/wordprocessingml/2006/main" xmlns:w14="http://schemas.microsoft.com/office/word/2010/wordml" xmlns:w15="http://schemas.microsoft.com/office/word/2012/wordml" xmlns:w16cex="http://schemas.microsoft.com/office/word/2018/wordml/cex" xmlns:w16cid="http://schemas.microsoft.com/office/word/2016/wordml/cid" xmlns:w16="http://schemas.microsoft.com/office/word/2018/wordml" xmlns:w16sdtdh="http://schemas.microsoft.com/office/word/2020/wordml/sdtdatahash" xmlns:w16se="http://schemas.microsoft.com/office/word/2015/wordml/symex" xmlns:wpg="http://schemas.microsoft.com/office/word/2010/wordprocessingGroup" xmlns:wpi="http://schemas.microsoft.com/office/word/2010/wordprocessingInk" xmlns:wne="http://schemas.microsoft.com/office/word/2006/wordml" xmlns:wps="http://schemas.microsoft.com/office/word/2010/wordprocessingShape" mc:Ignorable="w14 w15 w16se w16cid w16 w16cex w16sdtdh wp14">
   <w:endnote w:type="separator" w:id="-1">
     <w:p>
       <w:r>
@@ -13561,7 +11930,7 @@
 </file>
 
 <file path=word/footer1.xml><?xml version="1.0" encoding="utf-8"?>
-<w:ftr xmlns:wpc="http://schemas.microsoft.com/office/word/2010/wordprocessingCanvas" xmlns:mc="http://schemas.openxmlformats.org/markup-compatibility/2006" xmlns:o="urn:schemas-microsoft-com:office:office" xmlns:r="http://schemas.openxmlformats.org/officeDocument/2006/relationships" xmlns:m="http://schemas.openxmlformats.org/officeDocument/2006/math" xmlns:v="urn:schemas-microsoft-com:vml" xmlns:wp14="http://schemas.microsoft.com/office/word/2010/wordprocessingDrawing" xmlns:wp="http://schemas.openxmlformats.org/drawingml/2006/wordprocessingDrawing" xmlns:w10="urn:schemas-microsoft-com:office:word" xmlns:w="http://schemas.openxmlformats.org/wordprocessingml/2006/main" xmlns:w14="http://schemas.microsoft.com/office/word/2010/wordml" xmlns:w15="http://schemas.microsoft.com/office/word/2012/wordml" xmlns:wpg="http://schemas.microsoft.com/office/word/2010/wordprocessingGroup" xmlns:wpi="http://schemas.microsoft.com/office/word/2010/wordprocessingInk" xmlns:wne="http://schemas.microsoft.com/office/word/2006/wordml" xmlns:wps="http://schemas.microsoft.com/office/word/2010/wordprocessingShape" mc:Ignorable="w14 w15 wp14">
+<w:ftr xmlns:wpc="http://schemas.microsoft.com/office/word/2010/wordprocessingCanvas" xmlns:cx="http://schemas.microsoft.com/office/drawing/2014/chartex" xmlns:cx1="http://schemas.microsoft.com/office/drawing/2015/9/8/chartex" xmlns:cx2="http://schemas.microsoft.com/office/drawing/2015/10/21/chartex" xmlns:cx3="http://schemas.microsoft.com/office/drawing/2016/5/9/chartex" xmlns:cx4="http://schemas.microsoft.com/office/drawing/2016/5/10/chartex" xmlns:cx5="http://schemas.microsoft.com/office/drawing/2016/5/11/chartex" xmlns:cx6="http://schemas.microsoft.com/office/drawing/2016/5/12/chartex" xmlns:cx7="http://schemas.microsoft.com/office/drawing/2016/5/13/chartex" xmlns:cx8="http://schemas.microsoft.com/office/drawing/2016/5/14/chartex" xmlns:mc="http://schemas.openxmlformats.org/markup-compatibility/2006" xmlns:aink="http://schemas.microsoft.com/office/drawing/2016/ink" xmlns:am3d="http://schemas.microsoft.com/office/drawing/2017/model3d" xmlns:o="urn:schemas-microsoft-com:office:office" xmlns:oel="http://schemas.microsoft.com/office/2019/extlst" xmlns:r="http://schemas.openxmlformats.org/officeDocument/2006/relationships" xmlns:m="http://schemas.openxmlformats.org/officeDocument/2006/math" xmlns:v="urn:schemas-microsoft-com:vml" xmlns:wp14="http://schemas.microsoft.com/office/word/2010/wordprocessingDrawing" xmlns:wp="http://schemas.openxmlformats.org/drawingml/2006/wordprocessingDrawing" xmlns:w10="urn:schemas-microsoft-com:office:word" xmlns:w="http://schemas.openxmlformats.org/wordprocessingml/2006/main" xmlns:w14="http://schemas.microsoft.com/office/word/2010/wordml" xmlns:w15="http://schemas.microsoft.com/office/word/2012/wordml" xmlns:w16cex="http://schemas.microsoft.com/office/word/2018/wordml/cex" xmlns:w16cid="http://schemas.microsoft.com/office/word/2016/wordml/cid" xmlns:w16="http://schemas.microsoft.com/office/word/2018/wordml" xmlns:w16sdtdh="http://schemas.microsoft.com/office/word/2020/wordml/sdtdatahash" xmlns:w16se="http://schemas.microsoft.com/office/word/2015/wordml/symex" xmlns:wpg="http://schemas.microsoft.com/office/word/2010/wordprocessingGroup" xmlns:wpi="http://schemas.microsoft.com/office/word/2010/wordprocessingInk" xmlns:wne="http://schemas.microsoft.com/office/word/2006/wordml" xmlns:wps="http://schemas.microsoft.com/office/word/2010/wordprocessingShape" mc:Ignorable="w14 w15 w16se w16cid w16 w16cex w16sdtdh wp14">
   <w:sdt>
     <w:sdtPr>
       <w:rPr>
@@ -13613,7 +11982,7 @@
 </file>
 
 <file path=word/footer2.xml><?xml version="1.0" encoding="utf-8"?>
-<w:ftr xmlns:wpc="http://schemas.microsoft.com/office/word/2010/wordprocessingCanvas" xmlns:mc="http://schemas.openxmlformats.org/markup-compatibility/2006" xmlns:o="urn:schemas-microsoft-com:office:office" xmlns:r="http://schemas.openxmlformats.org/officeDocument/2006/relationships" xmlns:m="http://schemas.openxmlformats.org/officeDocument/2006/math" xmlns:v="urn:schemas-microsoft-com:vml" xmlns:wp14="http://schemas.microsoft.com/office/word/2010/wordprocessingDrawing" xmlns:wp="http://schemas.openxmlformats.org/drawingml/2006/wordprocessingDrawing" xmlns:w10="urn:schemas-microsoft-com:office:word" xmlns:w="http://schemas.openxmlformats.org/wordprocessingml/2006/main" xmlns:w14="http://schemas.microsoft.com/office/word/2010/wordml" xmlns:w15="http://schemas.microsoft.com/office/word/2012/wordml" xmlns:wpg="http://schemas.microsoft.com/office/word/2010/wordprocessingGroup" xmlns:wpi="http://schemas.microsoft.com/office/word/2010/wordprocessingInk" xmlns:wne="http://schemas.microsoft.com/office/word/2006/wordml" xmlns:wps="http://schemas.microsoft.com/office/word/2010/wordprocessingShape" mc:Ignorable="w14 w15 wp14">
+<w:ftr xmlns:wpc="http://schemas.microsoft.com/office/word/2010/wordprocessingCanvas" xmlns:cx="http://schemas.microsoft.com/office/drawing/2014/chartex" xmlns:cx1="http://schemas.microsoft.com/office/drawing/2015/9/8/chartex" xmlns:cx2="http://schemas.microsoft.com/office/drawing/2015/10/21/chartex" xmlns:cx3="http://schemas.microsoft.com/office/drawing/2016/5/9/chartex" xmlns:cx4="http://schemas.microsoft.com/office/drawing/2016/5/10/chartex" xmlns:cx5="http://schemas.microsoft.com/office/drawing/2016/5/11/chartex" xmlns:cx6="http://schemas.microsoft.com/office/drawing/2016/5/12/chartex" xmlns:cx7="http://schemas.microsoft.com/office/drawing/2016/5/13/chartex" xmlns:cx8="http://schemas.microsoft.com/office/drawing/2016/5/14/chartex" xmlns:mc="http://schemas.openxmlformats.org/markup-compatibility/2006" xmlns:aink="http://schemas.microsoft.com/office/drawing/2016/ink" xmlns:am3d="http://schemas.microsoft.com/office/drawing/2017/model3d" xmlns:o="urn:schemas-microsoft-com:office:office" xmlns:oel="http://schemas.microsoft.com/office/2019/extlst" xmlns:r="http://schemas.openxmlformats.org/officeDocument/2006/relationships" xmlns:m="http://schemas.openxmlformats.org/officeDocument/2006/math" xmlns:v="urn:schemas-microsoft-com:vml" xmlns:wp14="http://schemas.microsoft.com/office/word/2010/wordprocessingDrawing" xmlns:wp="http://schemas.openxmlformats.org/drawingml/2006/wordprocessingDrawing" xmlns:w10="urn:schemas-microsoft-com:office:word" xmlns:w="http://schemas.openxmlformats.org/wordprocessingml/2006/main" xmlns:w14="http://schemas.microsoft.com/office/word/2010/wordml" xmlns:w15="http://schemas.microsoft.com/office/word/2012/wordml" xmlns:w16cex="http://schemas.microsoft.com/office/word/2018/wordml/cex" xmlns:w16cid="http://schemas.microsoft.com/office/word/2016/wordml/cid" xmlns:w16="http://schemas.microsoft.com/office/word/2018/wordml" xmlns:w16sdtdh="http://schemas.microsoft.com/office/word/2020/wordml/sdtdatahash" xmlns:w16se="http://schemas.microsoft.com/office/word/2015/wordml/symex" xmlns:wpg="http://schemas.microsoft.com/office/word/2010/wordprocessingGroup" xmlns:wpi="http://schemas.microsoft.com/office/word/2010/wordprocessingInk" xmlns:wne="http://schemas.microsoft.com/office/word/2006/wordml" xmlns:wps="http://schemas.microsoft.com/office/word/2010/wordprocessingShape" mc:Ignorable="w14 w15 w16se w16cid w16 w16cex w16sdtdh wp14">
   <w:sdt>
     <w:sdtPr>
       <w:id w:val="-1547445156"/>
@@ -13668,7 +12037,7 @@
 </file>
 
 <file path=word/footnotes.xml><?xml version="1.0" encoding="utf-8"?>
-<w:footnotes xmlns:wpc="http://schemas.microsoft.com/office/word/2010/wordprocessingCanvas" xmlns:mc="http://schemas.openxmlformats.org/markup-compatibility/2006" xmlns:o="urn:schemas-microsoft-com:office:office" xmlns:r="http://schemas.openxmlformats.org/officeDocument/2006/relationships" xmlns:m="http://schemas.openxmlformats.org/officeDocument/2006/math" xmlns:v="urn:schemas-microsoft-com:vml" xmlns:wp14="http://schemas.microsoft.com/office/word/2010/wordprocessingDrawing" xmlns:wp="http://schemas.openxmlformats.org/drawingml/2006/wordprocessingDrawing" xmlns:w10="urn:schemas-microsoft-com:office:word" xmlns:w="http://schemas.openxmlformats.org/wordprocessingml/2006/main" xmlns:w14="http://schemas.microsoft.com/office/word/2010/wordml" xmlns:w15="http://schemas.microsoft.com/office/word/2012/wordml" xmlns:wpg="http://schemas.microsoft.com/office/word/2010/wordprocessingGroup" xmlns:wpi="http://schemas.microsoft.com/office/word/2010/wordprocessingInk" xmlns:wne="http://schemas.microsoft.com/office/word/2006/wordml" xmlns:wps="http://schemas.microsoft.com/office/word/2010/wordprocessingShape" mc:Ignorable="w14 w15 wp14">
+<w:footnotes xmlns:wpc="http://schemas.microsoft.com/office/word/2010/wordprocessingCanvas" xmlns:cx="http://schemas.microsoft.com/office/drawing/2014/chartex" xmlns:cx1="http://schemas.microsoft.com/office/drawing/2015/9/8/chartex" xmlns:cx2="http://schemas.microsoft.com/office/drawing/2015/10/21/chartex" xmlns:cx3="http://schemas.microsoft.com/office/drawing/2016/5/9/chartex" xmlns:cx4="http://schemas.microsoft.com/office/drawing/2016/5/10/chartex" xmlns:cx5="http://schemas.microsoft.com/office/drawing/2016/5/11/chartex" xmlns:cx6="http://schemas.microsoft.com/office/drawing/2016/5/12/chartex" xmlns:cx7="http://schemas.microsoft.com/office/drawing/2016/5/13/chartex" xmlns:cx8="http://schemas.microsoft.com/office/drawing/2016/5/14/chartex" xmlns:mc="http://schemas.openxmlformats.org/markup-compatibility/2006" xmlns:aink="http://schemas.microsoft.com/office/drawing/2016/ink" xmlns:am3d="http://schemas.microsoft.com/office/drawing/2017/model3d" xmlns:o="urn:schemas-microsoft-com:office:office" xmlns:oel="http://schemas.microsoft.com/office/2019/extlst" xmlns:r="http://schemas.openxmlformats.org/officeDocument/2006/relationships" xmlns:m="http://schemas.openxmlformats.org/officeDocument/2006/math" xmlns:v="urn:schemas-microsoft-com:vml" xmlns:wp14="http://schemas.microsoft.com/office/word/2010/wordprocessingDrawing" xmlns:wp="http://schemas.openxmlformats.org/drawingml/2006/wordprocessingDrawing" xmlns:w10="urn:schemas-microsoft-com:office:word" xmlns:w="http://schemas.openxmlformats.org/wordprocessingml/2006/main" xmlns:w14="http://schemas.microsoft.com/office/word/2010/wordml" xmlns:w15="http://schemas.microsoft.com/office/word/2012/wordml" xmlns:w16cex="http://schemas.microsoft.com/office/word/2018/wordml/cex" xmlns:w16cid="http://schemas.microsoft.com/office/word/2016/wordml/cid" xmlns:w16="http://schemas.microsoft.com/office/word/2018/wordml" xmlns:w16sdtdh="http://schemas.microsoft.com/office/word/2020/wordml/sdtdatahash" xmlns:w16se="http://schemas.microsoft.com/office/word/2015/wordml/symex" xmlns:wpg="http://schemas.microsoft.com/office/word/2010/wordprocessingGroup" xmlns:wpi="http://schemas.microsoft.com/office/word/2010/wordprocessingInk" xmlns:wne="http://schemas.microsoft.com/office/word/2006/wordml" xmlns:wps="http://schemas.microsoft.com/office/word/2010/wordprocessingShape" mc:Ignorable="w14 w15 w16se w16cid w16 w16cex w16sdtdh wp14">
   <w:footnote w:type="separator" w:id="-1">
     <w:p>
       <w:r>
@@ -13687,7 +12056,7 @@
 </file>
 
 <file path=word/header1.xml><?xml version="1.0" encoding="utf-8"?>
-<w:hdr xmlns:wpc="http://schemas.microsoft.com/office/word/2010/wordprocessingCanvas" xmlns:mc="http://schemas.openxmlformats.org/markup-compatibility/2006" xmlns:o="urn:schemas-microsoft-com:office:office" xmlns:r="http://schemas.openxmlformats.org/officeDocument/2006/relationships" xmlns:m="http://schemas.openxmlformats.org/officeDocument/2006/math" xmlns:v="urn:schemas-microsoft-com:vml" xmlns:wp14="http://schemas.microsoft.com/office/word/2010/wordprocessingDrawing" xmlns:wp="http://schemas.openxmlformats.org/drawingml/2006/wordprocessingDrawing" xmlns:w10="urn:schemas-microsoft-com:office:word" xmlns:w="http://schemas.openxmlformats.org/wordprocessingml/2006/main" xmlns:w14="http://schemas.microsoft.com/office/word/2010/wordml" xmlns:w15="http://schemas.microsoft.com/office/word/2012/wordml" xmlns:wpg="http://schemas.microsoft.com/office/word/2010/wordprocessingGroup" xmlns:wpi="http://schemas.microsoft.com/office/word/2010/wordprocessingInk" xmlns:wne="http://schemas.microsoft.com/office/word/2006/wordml" xmlns:wps="http://schemas.microsoft.com/office/word/2010/wordprocessingShape" mc:Ignorable="w14 w15 wp14">
+<w:hdr xmlns:wpc="http://schemas.microsoft.com/office/word/2010/wordprocessingCanvas" xmlns:cx="http://schemas.microsoft.com/office/drawing/2014/chartex" xmlns:cx1="http://schemas.microsoft.com/office/drawing/2015/9/8/chartex" xmlns:cx2="http://schemas.microsoft.com/office/drawing/2015/10/21/chartex" xmlns:cx3="http://schemas.microsoft.com/office/drawing/2016/5/9/chartex" xmlns:cx4="http://schemas.microsoft.com/office/drawing/2016/5/10/chartex" xmlns:cx5="http://schemas.microsoft.com/office/drawing/2016/5/11/chartex" xmlns:cx6="http://schemas.microsoft.com/office/drawing/2016/5/12/chartex" xmlns:cx7="http://schemas.microsoft.com/office/drawing/2016/5/13/chartex" xmlns:cx8="http://schemas.microsoft.com/office/drawing/2016/5/14/chartex" xmlns:mc="http://schemas.openxmlformats.org/markup-compatibility/2006" xmlns:aink="http://schemas.microsoft.com/office/drawing/2016/ink" xmlns:am3d="http://schemas.microsoft.com/office/drawing/2017/model3d" xmlns:o="urn:schemas-microsoft-com:office:office" xmlns:oel="http://schemas.microsoft.com/office/2019/extlst" xmlns:r="http://schemas.openxmlformats.org/officeDocument/2006/relationships" xmlns:m="http://schemas.openxmlformats.org/officeDocument/2006/math" xmlns:v="urn:schemas-microsoft-com:vml" xmlns:wp14="http://schemas.microsoft.com/office/word/2010/wordprocessingDrawing" xmlns:wp="http://schemas.openxmlformats.org/drawingml/2006/wordprocessingDrawing" xmlns:w10="urn:schemas-microsoft-com:office:word" xmlns:w="http://schemas.openxmlformats.org/wordprocessingml/2006/main" xmlns:w14="http://schemas.microsoft.com/office/word/2010/wordml" xmlns:w15="http://schemas.microsoft.com/office/word/2012/wordml" xmlns:w16cex="http://schemas.microsoft.com/office/word/2018/wordml/cex" xmlns:w16cid="http://schemas.microsoft.com/office/word/2016/wordml/cid" xmlns:w16="http://schemas.microsoft.com/office/word/2018/wordml" xmlns:w16sdtdh="http://schemas.microsoft.com/office/word/2020/wordml/sdtdatahash" xmlns:w16se="http://schemas.microsoft.com/office/word/2015/wordml/symex" xmlns:wpg="http://schemas.microsoft.com/office/word/2010/wordprocessingGroup" xmlns:wpi="http://schemas.microsoft.com/office/word/2010/wordprocessingInk" xmlns:wne="http://schemas.microsoft.com/office/word/2006/wordml" xmlns:wps="http://schemas.microsoft.com/office/word/2010/wordprocessingShape" mc:Ignorable="w14 w15 w16se w16cid w16 w16cex w16sdtdh wp14">
   <w:p>
     <w:pPr>
       <w:pStyle w:val="Encabezado"/>
@@ -13698,7 +12067,7 @@
         <w:lang w:eastAsia="es-EC"/>
       </w:rPr>
       <w:drawing>
-        <wp:anchor distT="0" distB="0" distL="114300" distR="114300" simplePos="0" relativeHeight="251658240" behindDoc="1" locked="0" layoutInCell="1" allowOverlap="1" wp14:anchorId="30C62FA2" wp14:editId="05C51339">
+        <wp:anchor distT="0" distB="0" distL="114300" distR="114300" simplePos="0" relativeHeight="251658240" behindDoc="1" locked="0" layoutInCell="1" allowOverlap="1" wp14:anchorId="180B3187" wp14:editId="0077CA19">
           <wp:simplePos x="0" y="0"/>
           <wp:positionH relativeFrom="page">
             <wp:align>left</wp:align>
@@ -13758,7 +12127,7 @@
 </file>
 
 <file path=word/header2.xml><?xml version="1.0" encoding="utf-8"?>
-<w:hdr xmlns:wpc="http://schemas.microsoft.com/office/word/2010/wordprocessingCanvas" xmlns:mc="http://schemas.openxmlformats.org/markup-compatibility/2006" xmlns:o="urn:schemas-microsoft-com:office:office" xmlns:r="http://schemas.openxmlformats.org/officeDocument/2006/relationships" xmlns:m="http://schemas.openxmlformats.org/officeDocument/2006/math" xmlns:v="urn:schemas-microsoft-com:vml" xmlns:wp14="http://schemas.microsoft.com/office/word/2010/wordprocessingDrawing" xmlns:wp="http://schemas.openxmlformats.org/drawingml/2006/wordprocessingDrawing" xmlns:w10="urn:schemas-microsoft-com:office:word" xmlns:w="http://schemas.openxmlformats.org/wordprocessingml/2006/main" xmlns:w14="http://schemas.microsoft.com/office/word/2010/wordml" xmlns:w15="http://schemas.microsoft.com/office/word/2012/wordml" xmlns:wpg="http://schemas.microsoft.com/office/word/2010/wordprocessingGroup" xmlns:wpi="http://schemas.microsoft.com/office/word/2010/wordprocessingInk" xmlns:wne="http://schemas.microsoft.com/office/word/2006/wordml" xmlns:wps="http://schemas.microsoft.com/office/word/2010/wordprocessingShape" mc:Ignorable="w14 w15 wp14">
+<w:hdr xmlns:wpc="http://schemas.microsoft.com/office/word/2010/wordprocessingCanvas" xmlns:cx="http://schemas.microsoft.com/office/drawing/2014/chartex" xmlns:cx1="http://schemas.microsoft.com/office/drawing/2015/9/8/chartex" xmlns:cx2="http://schemas.microsoft.com/office/drawing/2015/10/21/chartex" xmlns:cx3="http://schemas.microsoft.com/office/drawing/2016/5/9/chartex" xmlns:cx4="http://schemas.microsoft.com/office/drawing/2016/5/10/chartex" xmlns:cx5="http://schemas.microsoft.com/office/drawing/2016/5/11/chartex" xmlns:cx6="http://schemas.microsoft.com/office/drawing/2016/5/12/chartex" xmlns:cx7="http://schemas.microsoft.com/office/drawing/2016/5/13/chartex" xmlns:cx8="http://schemas.microsoft.com/office/drawing/2016/5/14/chartex" xmlns:mc="http://schemas.openxmlformats.org/markup-compatibility/2006" xmlns:aink="http://schemas.microsoft.com/office/drawing/2016/ink" xmlns:am3d="http://schemas.microsoft.com/office/drawing/2017/model3d" xmlns:o="urn:schemas-microsoft-com:office:office" xmlns:oel="http://schemas.microsoft.com/office/2019/extlst" xmlns:r="http://schemas.openxmlformats.org/officeDocument/2006/relationships" xmlns:m="http://schemas.openxmlformats.org/officeDocument/2006/math" xmlns:v="urn:schemas-microsoft-com:vml" xmlns:wp14="http://schemas.microsoft.com/office/word/2010/wordprocessingDrawing" xmlns:wp="http://schemas.openxmlformats.org/drawingml/2006/wordprocessingDrawing" xmlns:w10="urn:schemas-microsoft-com:office:word" xmlns:w="http://schemas.openxmlformats.org/wordprocessingml/2006/main" xmlns:w14="http://schemas.microsoft.com/office/word/2010/wordml" xmlns:w15="http://schemas.microsoft.com/office/word/2012/wordml" xmlns:w16cex="http://schemas.microsoft.com/office/word/2018/wordml/cex" xmlns:w16cid="http://schemas.microsoft.com/office/word/2016/wordml/cid" xmlns:w16="http://schemas.microsoft.com/office/word/2018/wordml" xmlns:w16sdtdh="http://schemas.microsoft.com/office/word/2020/wordml/sdtdatahash" xmlns:w16se="http://schemas.microsoft.com/office/word/2015/wordml/symex" xmlns:wpg="http://schemas.microsoft.com/office/word/2010/wordprocessingGroup" xmlns:wpi="http://schemas.microsoft.com/office/word/2010/wordprocessingInk" xmlns:wne="http://schemas.microsoft.com/office/word/2006/wordml" xmlns:wps="http://schemas.microsoft.com/office/word/2010/wordprocessingShape" mc:Ignorable="w14 w15 w16se w16cid w16 w16cex w16sdtdh wp14">
   <w:p>
     <w:pPr>
       <w:pStyle w:val="Encabezado"/>
@@ -13769,7 +12138,7 @@
         <w:lang w:eastAsia="es-EC"/>
       </w:rPr>
       <w:drawing>
-        <wp:anchor distT="0" distB="0" distL="114300" distR="114300" simplePos="0" relativeHeight="251660288" behindDoc="1" locked="0" layoutInCell="1" allowOverlap="1" wp14:anchorId="4844CDB8" wp14:editId="1294E28A">
+        <wp:anchor distT="0" distB="0" distL="114300" distR="114300" simplePos="0" relativeHeight="251660288" behindDoc="1" locked="0" layoutInCell="1" allowOverlap="1" wp14:anchorId="0E90C5D6" wp14:editId="63026D08">
           <wp:simplePos x="0" y="0"/>
           <wp:positionH relativeFrom="page">
             <wp:align>right</wp:align>
@@ -13823,7 +12192,7 @@
 </file>
 
 <file path=word/numbering.xml><?xml version="1.0" encoding="utf-8"?>
-<w:numbering xmlns:wpc="http://schemas.microsoft.com/office/word/2010/wordprocessingCanvas" xmlns:mc="http://schemas.openxmlformats.org/markup-compatibility/2006" xmlns:o="urn:schemas-microsoft-com:office:office" xmlns:r="http://schemas.openxmlformats.org/officeDocument/2006/relationships" xmlns:m="http://schemas.openxmlformats.org/officeDocument/2006/math" xmlns:v="urn:schemas-microsoft-com:vml" xmlns:wp14="http://schemas.microsoft.com/office/word/2010/wordprocessingDrawing" xmlns:wp="http://schemas.openxmlformats.org/drawingml/2006/wordprocessingDrawing" xmlns:w10="urn:schemas-microsoft-com:office:word" xmlns:w="http://schemas.openxmlformats.org/wordprocessingml/2006/main" xmlns:w14="http://schemas.microsoft.com/office/word/2010/wordml" xmlns:w15="http://schemas.microsoft.com/office/word/2012/wordml" xmlns:wpg="http://schemas.microsoft.com/office/word/2010/wordprocessingGroup" xmlns:wpi="http://schemas.microsoft.com/office/word/2010/wordprocessingInk" xmlns:wne="http://schemas.microsoft.com/office/word/2006/wordml" xmlns:wps="http://schemas.microsoft.com/office/word/2010/wordprocessingShape" mc:Ignorable="w14 w15 wp14">
+<w:numbering xmlns:wpc="http://schemas.microsoft.com/office/word/2010/wordprocessingCanvas" xmlns:cx="http://schemas.microsoft.com/office/drawing/2014/chartex" xmlns:cx1="http://schemas.microsoft.com/office/drawing/2015/9/8/chartex" xmlns:cx2="http://schemas.microsoft.com/office/drawing/2015/10/21/chartex" xmlns:cx3="http://schemas.microsoft.com/office/drawing/2016/5/9/chartex" xmlns:cx4="http://schemas.microsoft.com/office/drawing/2016/5/10/chartex" xmlns:cx5="http://schemas.microsoft.com/office/drawing/2016/5/11/chartex" xmlns:cx6="http://schemas.microsoft.com/office/drawing/2016/5/12/chartex" xmlns:cx7="http://schemas.microsoft.com/office/drawing/2016/5/13/chartex" xmlns:cx8="http://schemas.microsoft.com/office/drawing/2016/5/14/chartex" xmlns:mc="http://schemas.openxmlformats.org/markup-compatibility/2006" xmlns:aink="http://schemas.microsoft.com/office/drawing/2016/ink" xmlns:am3d="http://schemas.microsoft.com/office/drawing/2017/model3d" xmlns:o="urn:schemas-microsoft-com:office:office" xmlns:oel="http://schemas.microsoft.com/office/2019/extlst" xmlns:r="http://schemas.openxmlformats.org/officeDocument/2006/relationships" xmlns:m="http://schemas.openxmlformats.org/officeDocument/2006/math" xmlns:v="urn:schemas-microsoft-com:vml" xmlns:wp14="http://schemas.microsoft.com/office/word/2010/wordprocessingDrawing" xmlns:wp="http://schemas.openxmlformats.org/drawingml/2006/wordprocessingDrawing" xmlns:w10="urn:schemas-microsoft-com:office:word" xmlns:w="http://schemas.openxmlformats.org/wordprocessingml/2006/main" xmlns:w14="http://schemas.microsoft.com/office/word/2010/wordml" xmlns:w15="http://schemas.microsoft.com/office/word/2012/wordml" xmlns:w16cex="http://schemas.microsoft.com/office/word/2018/wordml/cex" xmlns:w16cid="http://schemas.microsoft.com/office/word/2016/wordml/cid" xmlns:w16="http://schemas.microsoft.com/office/word/2018/wordml" xmlns:w16sdtdh="http://schemas.microsoft.com/office/word/2020/wordml/sdtdatahash" xmlns:w16se="http://schemas.microsoft.com/office/word/2015/wordml/symex" xmlns:wpg="http://schemas.microsoft.com/office/word/2010/wordprocessingGroup" xmlns:wpi="http://schemas.microsoft.com/office/word/2010/wordprocessingInk" xmlns:wne="http://schemas.microsoft.com/office/word/2006/wordml" xmlns:wps="http://schemas.microsoft.com/office/word/2010/wordprocessingShape" mc:Ignorable="w14 w15 w16se w16cid w16 w16cex w16sdtdh wp14">
   <w:abstractNum w:abstractNumId="0" w15:restartNumberingAfterBreak="0">
     <w:nsid w:val="01B653C2"/>
     <w:multiLevelType w:val="hybridMultilevel"/>
@@ -14139,7 +12508,7 @@
   <w:abstractNum w:abstractNumId="3" w15:restartNumberingAfterBreak="0">
     <w:nsid w:val="15A50332"/>
     <w:multiLevelType w:val="hybridMultilevel"/>
-    <w:tmpl w:val="6CCEAE8C"/>
+    <w:tmpl w:val="38DEE412"/>
     <w:lvl w:ilvl="0" w:tplc="300A0001">
       <w:start w:val="1"/>
       <w:numFmt w:val="bullet"/>
@@ -15667,62 +14036,62 @@
       </w:rPr>
     </w:lvl>
   </w:abstractNum>
-  <w:num w:numId="1">
+  <w:num w:numId="1" w16cid:durableId="1224292465">
     <w:abstractNumId w:val="9"/>
   </w:num>
-  <w:num w:numId="2">
+  <w:num w:numId="2" w16cid:durableId="467892718">
     <w:abstractNumId w:val="0"/>
   </w:num>
-  <w:num w:numId="3">
+  <w:num w:numId="3" w16cid:durableId="522129453">
     <w:abstractNumId w:val="8"/>
   </w:num>
-  <w:num w:numId="4">
+  <w:num w:numId="4" w16cid:durableId="254216779">
     <w:abstractNumId w:val="11"/>
   </w:num>
-  <w:num w:numId="5">
+  <w:num w:numId="5" w16cid:durableId="75594324">
     <w:abstractNumId w:val="1"/>
   </w:num>
-  <w:num w:numId="6">
+  <w:num w:numId="6" w16cid:durableId="1842314289">
     <w:abstractNumId w:val="13"/>
   </w:num>
-  <w:num w:numId="7">
+  <w:num w:numId="7" w16cid:durableId="1107311914">
     <w:abstractNumId w:val="12"/>
   </w:num>
-  <w:num w:numId="8">
+  <w:num w:numId="8" w16cid:durableId="420832840">
     <w:abstractNumId w:val="5"/>
   </w:num>
-  <w:num w:numId="9">
+  <w:num w:numId="9" w16cid:durableId="1294751112">
     <w:abstractNumId w:val="15"/>
   </w:num>
-  <w:num w:numId="10">
+  <w:num w:numId="10" w16cid:durableId="665212768">
     <w:abstractNumId w:val="6"/>
   </w:num>
-  <w:num w:numId="11">
+  <w:num w:numId="11" w16cid:durableId="1089736427">
     <w:abstractNumId w:val="4"/>
   </w:num>
-  <w:num w:numId="12">
+  <w:num w:numId="12" w16cid:durableId="954947163">
     <w:abstractNumId w:val="7"/>
   </w:num>
-  <w:num w:numId="13">
+  <w:num w:numId="13" w16cid:durableId="534655927">
     <w:abstractNumId w:val="2"/>
   </w:num>
-  <w:num w:numId="14">
+  <w:num w:numId="14" w16cid:durableId="1025061333">
     <w:abstractNumId w:val="3"/>
   </w:num>
-  <w:num w:numId="15">
+  <w:num w:numId="15" w16cid:durableId="1155533155">
     <w:abstractNumId w:val="10"/>
   </w:num>
-  <w:num w:numId="16">
+  <w:num w:numId="16" w16cid:durableId="1461456680">
     <w:abstractNumId w:val="16"/>
   </w:num>
-  <w:num w:numId="17">
+  <w:num w:numId="17" w16cid:durableId="727916627">
     <w:abstractNumId w:val="14"/>
   </w:num>
 </w:numbering>
 </file>
 
 <file path=word/styles.xml><?xml version="1.0" encoding="utf-8"?>
-<w:styles xmlns:mc="http://schemas.openxmlformats.org/markup-compatibility/2006" xmlns:r="http://schemas.openxmlformats.org/officeDocument/2006/relationships" xmlns:w="http://schemas.openxmlformats.org/wordprocessingml/2006/main" xmlns:w14="http://schemas.microsoft.com/office/word/2010/wordml" xmlns:w15="http://schemas.microsoft.com/office/word/2012/wordml" mc:Ignorable="w14 w15">
+<w:styles xmlns:mc="http://schemas.openxmlformats.org/markup-compatibility/2006" xmlns:r="http://schemas.openxmlformats.org/officeDocument/2006/relationships" xmlns:w="http://schemas.openxmlformats.org/wordprocessingml/2006/main" xmlns:w14="http://schemas.microsoft.com/office/word/2010/wordml" xmlns:w15="http://schemas.microsoft.com/office/word/2012/wordml" xmlns:w16cex="http://schemas.microsoft.com/office/word/2018/wordml/cex" xmlns:w16cid="http://schemas.microsoft.com/office/word/2016/wordml/cid" xmlns:w16="http://schemas.microsoft.com/office/word/2018/wordml" xmlns:w16sdtdh="http://schemas.microsoft.com/office/word/2020/wordml/sdtdatahash" xmlns:w16se="http://schemas.microsoft.com/office/word/2015/wordml/symex" mc:Ignorable="w14 w15 w16se w16cid w16 w16cex w16sdtdh">
   <w:docDefaults>
     <w:rPrDefault>
       <w:rPr>
@@ -15734,7 +14103,7 @@
     </w:rPrDefault>
     <w:pPrDefault/>
   </w:docDefaults>
-  <w:latentStyles w:defLockedState="0" w:defUIPriority="99" w:defSemiHidden="0" w:defUnhideWhenUsed="0" w:defQFormat="0" w:count="371">
+  <w:latentStyles w:defLockedState="0" w:defUIPriority="99" w:defSemiHidden="0" w:defUnhideWhenUsed="0" w:defQFormat="0" w:count="376">
     <w:lsdException w:name="Normal" w:uiPriority="0" w:qFormat="1"/>
     <w:lsdException w:name="heading 1" w:uiPriority="9" w:qFormat="1"/>
     <w:lsdException w:name="heading 2" w:semiHidden="1" w:uiPriority="9" w:unhideWhenUsed="1" w:qFormat="1"/>
@@ -16106,6 +14475,11 @@
     <w:lsdException w:name="List Table 5 Dark Accent 6" w:uiPriority="50"/>
     <w:lsdException w:name="List Table 6 Colorful Accent 6" w:uiPriority="51"/>
     <w:lsdException w:name="List Table 7 Colorful Accent 6" w:uiPriority="52"/>
+    <w:lsdException w:name="Mention" w:semiHidden="1" w:unhideWhenUsed="1"/>
+    <w:lsdException w:name="Smart Hyperlink" w:semiHidden="1" w:unhideWhenUsed="1"/>
+    <w:lsdException w:name="Hashtag" w:semiHidden="1" w:unhideWhenUsed="1"/>
+    <w:lsdException w:name="Unresolved Mention" w:semiHidden="1" w:unhideWhenUsed="1"/>
+    <w:lsdException w:name="Smart Link" w:semiHidden="1" w:unhideWhenUsed="1"/>
   </w:latentStyles>
   <w:style w:type="paragraph" w:default="1" w:styleId="Normal">
     <w:name w:val="Normal"/>
@@ -16213,8 +14587,8 @@
       <w:u w:val="single"/>
     </w:rPr>
   </w:style>
-  <w:style w:type="character" w:customStyle="1" w:styleId="UnresolvedMention">
-    <w:name w:val="Unresolved Mention"/>
+  <w:style w:type="character" w:customStyle="1" w:styleId="Mencinsinresolver1">
+    <w:name w:val="Mención sin resolver1"/>
     <w:basedOn w:val="Fuentedeprrafopredeter"/>
     <w:uiPriority w:val="99"/>
     <w:semiHidden/>

</xml_diff>